<commit_message>
Fixed vertical scrolling. Improved bus interface.
</commit_message>
<xml_diff>
--- a/doc/vera-module.docx
+++ b/doc/vera-module.docx
@@ -204,7 +204,6 @@
                 <w:lang w:val="en-US"/>
               </w:rPr>
             </w:pPr>
-            <w:proofErr w:type="spellStart"/>
             <w:r>
               <w:rPr>
                 <w:sz w:val="16"/>
@@ -213,7 +212,6 @@
               </w:rPr>
               <w:t>Addr</w:t>
             </w:r>
-            <w:proofErr w:type="spellEnd"/>
           </w:p>
         </w:tc>
         <w:tc>
@@ -607,15 +605,7 @@
                 <w:szCs w:val="16"/>
                 <w:lang w:val="en-US"/>
               </w:rPr>
-              <w:t>VERA_</w:t>
-            </w:r>
-            <w:r>
-              <w:rPr>
-                <w:sz w:val="16"/>
-                <w:szCs w:val="16"/>
-                <w:lang w:val="en-US"/>
-              </w:rPr>
-              <w:t>ADDR_MID</w:t>
+              <w:t>VERA_ADDR_MID</w:t>
             </w:r>
           </w:p>
         </w:tc>
@@ -812,15 +802,7 @@
                 <w:szCs w:val="16"/>
                 <w:lang w:val="en-US"/>
               </w:rPr>
-              <w:t>VERA_</w:t>
-            </w:r>
-            <w:r>
-              <w:rPr>
-                <w:sz w:val="16"/>
-                <w:szCs w:val="16"/>
-                <w:lang w:val="en-US"/>
-              </w:rPr>
-              <w:t>DATA</w:t>
+              <w:t>VERA_DATA</w:t>
             </w:r>
             <w:r>
               <w:rPr>
@@ -1039,8 +1021,31 @@
         </w:tc>
         <w:tc>
           <w:tcPr>
-            <w:tcW w:w="5705" w:type="dxa"/>
-            <w:gridSpan w:val="7"/>
+            <w:tcW w:w="815" w:type="dxa"/>
+          </w:tcPr>
+          <w:p>
+            <w:pPr>
+              <w:jc w:val="center"/>
+              <w:rPr>
+                <w:sz w:val="16"/>
+                <w:szCs w:val="16"/>
+                <w:lang w:val="en-US"/>
+              </w:rPr>
+            </w:pPr>
+            <w:r>
+              <w:rPr>
+                <w:sz w:val="16"/>
+                <w:szCs w:val="16"/>
+                <w:lang w:val="en-US"/>
+              </w:rPr>
+              <w:t>RESET</w:t>
+            </w:r>
+          </w:p>
+        </w:tc>
+        <w:tc>
+          <w:tcPr>
+            <w:tcW w:w="4890" w:type="dxa"/>
+            <w:gridSpan w:val="6"/>
           </w:tcPr>
           <w:p>
             <w:pPr>
@@ -1438,31 +1443,55 @@
         <w:rPr>
           <w:lang w:val="en-US"/>
         </w:rPr>
-        <w:t>If ADDR_SEL = 0, register 0</w:t>
-      </w:r>
-      <w:r>
-        <w:rPr>
-          <w:lang w:val="en-US"/>
-        </w:rPr>
-        <w:t>/1/2</w:t>
-      </w:r>
-      <w:r>
-        <w:rPr>
-          <w:lang w:val="en-US"/>
-        </w:rPr>
-        <w:t xml:space="preserve"> contain address of data port 1, otherwise register 0</w:t>
-      </w:r>
-      <w:r>
-        <w:rPr>
-          <w:lang w:val="en-US"/>
-        </w:rPr>
-        <w:t>/1/</w:t>
-      </w:r>
-      <w:r>
-        <w:rPr>
-          <w:lang w:val="en-US"/>
-        </w:rPr>
-        <w:t>2 contain address of data port 2.</w:t>
+        <w:t xml:space="preserve">When RESET is set to 1, the FPGA will </w:t>
+      </w:r>
+      <w:r>
+        <w:rPr>
+          <w:lang w:val="en-US"/>
+        </w:rPr>
+        <w:t>re</w:t>
+      </w:r>
+      <w:r>
+        <w:rPr>
+          <w:lang w:val="en-US"/>
+        </w:rPr>
+        <w:t>configure itsel</w:t>
+      </w:r>
+      <w:r>
+        <w:rPr>
+          <w:lang w:val="en-US"/>
+        </w:rPr>
+        <w:t>f</w:t>
+      </w:r>
+      <w:r>
+        <w:rPr>
+          <w:lang w:val="en-US"/>
+        </w:rPr>
+        <w:t xml:space="preserve">. All </w:t>
+      </w:r>
+      <w:r>
+        <w:rPr>
+          <w:lang w:val="en-US"/>
+        </w:rPr>
+        <w:t>registers will be reset.</w:t>
+      </w:r>
+      <w:r>
+        <w:rPr>
+          <w:lang w:val="en-US"/>
+        </w:rPr>
+        <w:t xml:space="preserve"> The palette</w:t>
+      </w:r>
+      <w:r>
+        <w:rPr>
+          <w:lang w:val="en-US"/>
+        </w:rPr>
+        <w:t xml:space="preserve"> RAM</w:t>
+      </w:r>
+      <w:r>
+        <w:rPr>
+          <w:lang w:val="en-US"/>
+        </w:rPr>
+        <w:t xml:space="preserve"> will be set to its default values.</w:t>
       </w:r>
     </w:p>
     <w:p>
@@ -1475,7 +1504,31 @@
         <w:rPr>
           <w:lang w:val="en-US"/>
         </w:rPr>
-        <w:t>After each access of the data port the address is increment by the value in the increment field.</w:t>
+        <w:t>If ADDR_SEL = 0, register 0</w:t>
+      </w:r>
+      <w:r>
+        <w:rPr>
+          <w:lang w:val="en-US"/>
+        </w:rPr>
+        <w:t>/1/2</w:t>
+      </w:r>
+      <w:r>
+        <w:rPr>
+          <w:lang w:val="en-US"/>
+        </w:rPr>
+        <w:t xml:space="preserve"> contain address of data port 1, otherwise register 0</w:t>
+      </w:r>
+      <w:r>
+        <w:rPr>
+          <w:lang w:val="en-US"/>
+        </w:rPr>
+        <w:t>/1/</w:t>
+      </w:r>
+      <w:r>
+        <w:rPr>
+          <w:lang w:val="en-US"/>
+        </w:rPr>
+        <w:t>2 contain address of data port 2.</w:t>
       </w:r>
     </w:p>
     <w:p>
@@ -1488,7 +1541,7 @@
         <w:rPr>
           <w:lang w:val="en-US"/>
         </w:rPr>
-        <w:t>Write a 1 to a position in VERA_ISR will clear that interrupt status.</w:t>
+        <w:t>After each access of the data port the address is increment by the value in the increment field.</w:t>
       </w:r>
     </w:p>
     <w:p>
@@ -1497,6 +1550,30 @@
           <w:lang w:val="en-US"/>
         </w:rPr>
       </w:pPr>
+      <w:r>
+        <w:rPr>
+          <w:lang w:val="en-US"/>
+        </w:rPr>
+        <w:t xml:space="preserve">Interrupts will be generated for the interrupt sources set in VERA_IEN. VERA_ISR will indicate interrupts that have occurred. </w:t>
+      </w:r>
+      <w:r>
+        <w:rPr>
+          <w:lang w:val="en-US"/>
+        </w:rPr>
+        <w:t>Writ</w:t>
+      </w:r>
+      <w:r>
+        <w:rPr>
+          <w:lang w:val="en-US"/>
+        </w:rPr>
+        <w:t>ing</w:t>
+      </w:r>
+      <w:r>
+        <w:rPr>
+          <w:lang w:val="en-US"/>
+        </w:rPr>
+        <w:t xml:space="preserve"> a 1 to a position in VERA_ISR will clear that interrupt status.</w:t>
+      </w:r>
     </w:p>
     <w:p>
       <w:pPr>
@@ -3102,8 +3179,6 @@
               </w:rPr>
               <w:t>-</w:t>
             </w:r>
-            <w:bookmarkStart w:id="0" w:name="_GoBack"/>
-            <w:bookmarkEnd w:id="0"/>
           </w:p>
         </w:tc>
         <w:tc>
@@ -3342,6 +3417,7 @@
         <w:rPr>
           <w:lang w:val="en-US"/>
         </w:rPr>
+        <w:lastRenderedPageBreak/>
         <w:t>Layer 1 registers can be accessed from memory location $40000.</w:t>
       </w:r>
     </w:p>
@@ -3355,7 +3431,6 @@
         <w:rPr>
           <w:lang w:val="en-US"/>
         </w:rPr>
-        <w:lastRenderedPageBreak/>
         <w:t>Layer 2 registers can be accessed from memory location $40010.</w:t>
       </w:r>
     </w:p>
@@ -5023,6 +5098,7 @@
                 <w:szCs w:val="18"/>
                 <w:lang w:val="en-US"/>
               </w:rPr>
+              <w:lastRenderedPageBreak/>
               <w:t>Offset</w:t>
             </w:r>
           </w:p>
@@ -5284,7 +5360,6 @@
                 <w:szCs w:val="18"/>
                 <w:lang w:val="en-US"/>
               </w:rPr>
-              <w:lastRenderedPageBreak/>
               <w:t>1</w:t>
             </w:r>
           </w:p>
@@ -6522,6 +6597,48 @@
           <w:lang w:val="en-US"/>
         </w:rPr>
       </w:pPr>
+      <w:r>
+        <w:rPr>
+          <w:lang w:val="en-US"/>
+        </w:rPr>
+        <w:t>TBD</w:t>
+      </w:r>
+    </w:p>
+    <w:p>
+      <w:pPr>
+        <w:pStyle w:val="Kop2"/>
+        <w:rPr>
+          <w:lang w:val="en-US"/>
+        </w:rPr>
+      </w:pPr>
+      <w:r>
+        <w:rPr>
+          <w:lang w:val="en-US"/>
+        </w:rPr>
+        <w:t>Display composer</w:t>
+      </w:r>
+    </w:p>
+    <w:p>
+      <w:pPr>
+        <w:rPr>
+          <w:lang w:val="en-US"/>
+        </w:rPr>
+      </w:pPr>
+      <w:r>
+        <w:rPr>
+          <w:lang w:val="en-US"/>
+        </w:rPr>
+        <w:t>TBD</w:t>
+      </w:r>
+      <w:bookmarkStart w:id="0" w:name="_GoBack"/>
+      <w:bookmarkEnd w:id="0"/>
+    </w:p>
+    <w:p>
+      <w:pPr>
+        <w:rPr>
+          <w:lang w:val="en-US"/>
+        </w:rPr>
+      </w:pPr>
     </w:p>
     <w:p>
       <w:pPr>
@@ -6615,7 +6732,6 @@
                 <w:szCs w:val="18"/>
                 <w:lang w:val="en-US"/>
               </w:rPr>
-              <w:lastRenderedPageBreak/>
               <w:t>Offset</w:t>
             </w:r>
           </w:p>
@@ -6955,6 +7071,65 @@
         </w:tc>
       </w:tr>
     </w:tbl>
+    <w:p>
+      <w:pPr>
+        <w:rPr>
+          <w:lang w:val="en-US"/>
+        </w:rPr>
+      </w:pPr>
+    </w:p>
+    <w:p>
+      <w:pPr>
+        <w:rPr>
+          <w:lang w:val="en-US"/>
+        </w:rPr>
+      </w:pPr>
+      <w:r>
+        <w:rPr>
+          <w:lang w:val="en-US"/>
+        </w:rPr>
+        <w:t>At reset, the palette will contain a predefined palette:</w:t>
+      </w:r>
+    </w:p>
+    <w:p>
+      <w:pPr>
+        <w:rPr>
+          <w:lang w:val="en-US"/>
+        </w:rPr>
+      </w:pPr>
+      <w:r>
+        <w:rPr>
+          <w:lang w:val="en-US"/>
+        </w:rPr>
+        <w:t>Color indexes 0-15 contain the C64 color palette.</w:t>
+      </w:r>
+    </w:p>
+    <w:p>
+      <w:pPr>
+        <w:rPr>
+          <w:lang w:val="en-US"/>
+        </w:rPr>
+      </w:pPr>
+      <w:r>
+        <w:rPr>
+          <w:lang w:val="en-US"/>
+        </w:rPr>
+        <w:t>Color indexes 16-31 contain a grayscale ramp.</w:t>
+      </w:r>
+    </w:p>
+    <w:p>
+      <w:pPr>
+        <w:rPr>
+          <w:lang w:val="en-US"/>
+        </w:rPr>
+      </w:pPr>
+      <w:r>
+        <w:rPr>
+          <w:lang w:val="en-US"/>
+        </w:rPr>
+        <w:t>Color indexes 32-255 contain various hues, saturation levels, brightness levels.</w:t>
+      </w:r>
+    </w:p>
     <w:p>
       <w:pPr>
         <w:rPr>

</xml_diff>

<commit_message>
Fixing 2bpp/4bpp tile modes.
</commit_message>
<xml_diff>
--- a/doc/vera-module.docx
+++ b/doc/vera-module.docx
@@ -204,6 +204,7 @@
                 <w:lang w:val="en-US"/>
               </w:rPr>
             </w:pPr>
+            <w:proofErr w:type="spellStart"/>
             <w:r>
               <w:rPr>
                 <w:sz w:val="16"/>
@@ -212,6 +213,7 @@
               </w:rPr>
               <w:t>Addr</w:t>
             </w:r>
+            <w:proofErr w:type="spellEnd"/>
           </w:p>
         </w:tc>
         <w:tc>
@@ -1208,6 +1210,7 @@
             </w:pPr>
             <w:r>
               <w:rPr>
+                <w:color w:val="BFBFBF" w:themeColor="background1" w:themeShade="BF"/>
                 <w:sz w:val="16"/>
                 <w:szCs w:val="16"/>
                 <w:lang w:val="en-US"/>
@@ -1231,6 +1234,7 @@
             </w:pPr>
             <w:r>
               <w:rPr>
+                <w:color w:val="BFBFBF" w:themeColor="background1" w:themeShade="BF"/>
                 <w:sz w:val="16"/>
                 <w:szCs w:val="16"/>
                 <w:lang w:val="en-US"/>
@@ -1370,6 +1374,7 @@
             </w:pPr>
             <w:r>
               <w:rPr>
+                <w:color w:val="BFBFBF" w:themeColor="background1" w:themeShade="BF"/>
                 <w:sz w:val="16"/>
                 <w:szCs w:val="16"/>
                 <w:lang w:val="en-US"/>
@@ -1393,6 +1398,7 @@
             </w:pPr>
             <w:r>
               <w:rPr>
+                <w:color w:val="BFBFBF" w:themeColor="background1" w:themeShade="BF"/>
                 <w:sz w:val="16"/>
                 <w:szCs w:val="16"/>
                 <w:lang w:val="en-US"/>
@@ -1541,7 +1547,61 @@
         <w:rPr>
           <w:lang w:val="en-US"/>
         </w:rPr>
-        <w:t>After each access of the data port the address is increment by the value in the increment field.</w:t>
+        <w:t xml:space="preserve">After each access of </w:t>
+      </w:r>
+      <w:r>
+        <w:rPr>
+          <w:lang w:val="en-US"/>
+        </w:rPr>
+        <w:t xml:space="preserve">one of </w:t>
+      </w:r>
+      <w:r>
+        <w:rPr>
+          <w:lang w:val="en-US"/>
+        </w:rPr>
+        <w:t>the data port</w:t>
+      </w:r>
+      <w:r>
+        <w:rPr>
+          <w:lang w:val="en-US"/>
+        </w:rPr>
+        <w:t>s</w:t>
+      </w:r>
+      <w:r>
+        <w:rPr>
+          <w:lang w:val="en-US"/>
+        </w:rPr>
+        <w:t xml:space="preserve"> the </w:t>
+      </w:r>
+      <w:r>
+        <w:rPr>
+          <w:lang w:val="en-US"/>
+        </w:rPr>
+        <w:t xml:space="preserve">corresponding </w:t>
+      </w:r>
+      <w:r>
+        <w:rPr>
+          <w:lang w:val="en-US"/>
+        </w:rPr>
+        <w:t xml:space="preserve">address is increment by the value in the </w:t>
+      </w:r>
+      <w:r>
+        <w:rPr>
+          <w:lang w:val="en-US"/>
+        </w:rPr>
+        <w:t xml:space="preserve"> </w:t>
+      </w:r>
+      <w:r>
+        <w:rPr>
+          <w:lang w:val="en-US"/>
+        </w:rPr>
+        <w:t xml:space="preserve">corresponding </w:t>
+      </w:r>
+      <w:r>
+        <w:rPr>
+          <w:lang w:val="en-US"/>
+        </w:rPr>
+        <w:t>increment field.</w:t>
       </w:r>
     </w:p>
     <w:p>
@@ -1912,13 +1972,15 @@
           <w:p>
             <w:pPr>
               <w:rPr>
-                <w:sz w:val="18"/>
-                <w:szCs w:val="18"/>
-                <w:lang w:val="en-US"/>
-              </w:rPr>
-            </w:pPr>
-            <w:r>
-              <w:rPr>
+                <w:color w:val="BFBFBF" w:themeColor="background1" w:themeShade="BF"/>
+                <w:sz w:val="18"/>
+                <w:szCs w:val="18"/>
+                <w:lang w:val="en-US"/>
+              </w:rPr>
+            </w:pPr>
+            <w:r>
+              <w:rPr>
+                <w:color w:val="BFBFBF" w:themeColor="background1" w:themeShade="BF"/>
                 <w:sz w:val="18"/>
                 <w:szCs w:val="18"/>
                 <w:lang w:val="en-US"/>
@@ -1934,13 +1996,15 @@
           <w:p>
             <w:pPr>
               <w:rPr>
-                <w:sz w:val="18"/>
-                <w:szCs w:val="18"/>
-                <w:lang w:val="en-US"/>
-              </w:rPr>
-            </w:pPr>
-            <w:r>
-              <w:rPr>
+                <w:color w:val="BFBFBF" w:themeColor="background1" w:themeShade="BF"/>
+                <w:sz w:val="18"/>
+                <w:szCs w:val="18"/>
+                <w:lang w:val="en-US"/>
+              </w:rPr>
+            </w:pPr>
+            <w:r>
+              <w:rPr>
+                <w:color w:val="BFBFBF" w:themeColor="background1" w:themeShade="BF"/>
                 <w:sz w:val="18"/>
                 <w:szCs w:val="18"/>
                 <w:lang w:val="en-US"/>
@@ -1961,13 +2025,15 @@
           <w:p>
             <w:pPr>
               <w:rPr>
-                <w:sz w:val="18"/>
-                <w:szCs w:val="18"/>
-                <w:lang w:val="en-US"/>
-              </w:rPr>
-            </w:pPr>
-            <w:r>
-              <w:rPr>
+                <w:color w:val="BFBFBF" w:themeColor="background1" w:themeShade="BF"/>
+                <w:sz w:val="18"/>
+                <w:szCs w:val="18"/>
+                <w:lang w:val="en-US"/>
+              </w:rPr>
+            </w:pPr>
+            <w:r>
+              <w:rPr>
+                <w:color w:val="BFBFBF" w:themeColor="background1" w:themeShade="BF"/>
                 <w:sz w:val="18"/>
                 <w:szCs w:val="18"/>
                 <w:lang w:val="en-US"/>
@@ -1983,13 +2049,15 @@
           <w:p>
             <w:pPr>
               <w:rPr>
-                <w:sz w:val="18"/>
-                <w:szCs w:val="18"/>
-                <w:lang w:val="en-US"/>
-              </w:rPr>
-            </w:pPr>
-            <w:r>
-              <w:rPr>
+                <w:color w:val="BFBFBF" w:themeColor="background1" w:themeShade="BF"/>
+                <w:sz w:val="18"/>
+                <w:szCs w:val="18"/>
+                <w:lang w:val="en-US"/>
+              </w:rPr>
+            </w:pPr>
+            <w:r>
+              <w:rPr>
+                <w:color w:val="BFBFBF" w:themeColor="background1" w:themeShade="BF"/>
                 <w:sz w:val="18"/>
                 <w:szCs w:val="18"/>
                 <w:lang w:val="en-US"/>
@@ -1998,6 +2066,7 @@
             </w:r>
             <w:r>
               <w:rPr>
+                <w:color w:val="BFBFBF" w:themeColor="background1" w:themeShade="BF"/>
                 <w:sz w:val="18"/>
                 <w:szCs w:val="18"/>
                 <w:lang w:val="en-US"/>
@@ -2060,6 +2129,8 @@
           <w:lang w:val="en-US"/>
         </w:rPr>
       </w:pPr>
+      <w:bookmarkStart w:id="0" w:name="_GoBack"/>
+      <w:bookmarkEnd w:id="0"/>
     </w:p>
     <w:p>
       <w:pPr>
@@ -2113,7 +2184,7 @@
       </w:tblPr>
       <w:tblGrid>
         <w:gridCol w:w="846"/>
-        <w:gridCol w:w="1404"/>
+        <w:gridCol w:w="1984"/>
         <w:gridCol w:w="737"/>
         <w:gridCol w:w="737"/>
         <w:gridCol w:w="737"/>
@@ -2152,7 +2223,7 @@
         </w:tc>
         <w:tc>
           <w:tcPr>
-            <w:tcW w:w="1404" w:type="dxa"/>
+            <w:tcW w:w="1984" w:type="dxa"/>
           </w:tcPr>
           <w:p>
             <w:pPr>
@@ -2386,16 +2457,24 @@
         </w:tc>
         <w:tc>
           <w:tcPr>
-            <w:tcW w:w="1404" w:type="dxa"/>
-          </w:tcPr>
-          <w:p>
-            <w:pPr>
-              <w:rPr>
-                <w:sz w:val="18"/>
-                <w:szCs w:val="18"/>
-                <w:lang w:val="en-US"/>
-              </w:rPr>
-            </w:pPr>
+            <w:tcW w:w="1984" w:type="dxa"/>
+          </w:tcPr>
+          <w:p>
+            <w:pPr>
+              <w:rPr>
+                <w:sz w:val="18"/>
+                <w:szCs w:val="18"/>
+                <w:lang w:val="en-US"/>
+              </w:rPr>
+            </w:pPr>
+            <w:r>
+              <w:rPr>
+                <w:sz w:val="18"/>
+                <w:szCs w:val="18"/>
+                <w:lang w:val="en-US"/>
+              </w:rPr>
+              <w:t>LAYERn_</w:t>
+            </w:r>
             <w:r>
               <w:rPr>
                 <w:sz w:val="18"/>
@@ -2552,16 +2631,24 @@
         </w:tc>
         <w:tc>
           <w:tcPr>
-            <w:tcW w:w="1404" w:type="dxa"/>
-          </w:tcPr>
-          <w:p>
-            <w:pPr>
-              <w:rPr>
-                <w:sz w:val="18"/>
-                <w:szCs w:val="18"/>
-                <w:lang w:val="en-US"/>
-              </w:rPr>
-            </w:pPr>
+            <w:tcW w:w="1984" w:type="dxa"/>
+          </w:tcPr>
+          <w:p>
+            <w:pPr>
+              <w:rPr>
+                <w:sz w:val="18"/>
+                <w:szCs w:val="18"/>
+                <w:lang w:val="en-US"/>
+              </w:rPr>
+            </w:pPr>
+            <w:r>
+              <w:rPr>
+                <w:sz w:val="18"/>
+                <w:szCs w:val="18"/>
+                <w:lang w:val="en-US"/>
+              </w:rPr>
+              <w:t>LAYERn_</w:t>
+            </w:r>
             <w:r>
               <w:rPr>
                 <w:sz w:val="18"/>
@@ -2720,16 +2807,25 @@
         </w:tc>
         <w:tc>
           <w:tcPr>
-            <w:tcW w:w="1404" w:type="dxa"/>
-          </w:tcPr>
-          <w:p>
-            <w:pPr>
-              <w:rPr>
-                <w:sz w:val="18"/>
-                <w:szCs w:val="18"/>
-                <w:lang w:val="en-US"/>
-              </w:rPr>
-            </w:pPr>
+            <w:tcW w:w="1984" w:type="dxa"/>
+          </w:tcPr>
+          <w:p>
+            <w:pPr>
+              <w:rPr>
+                <w:sz w:val="18"/>
+                <w:szCs w:val="18"/>
+                <w:lang w:val="en-US"/>
+              </w:rPr>
+            </w:pPr>
+            <w:proofErr w:type="spellStart"/>
+            <w:r>
+              <w:rPr>
+                <w:sz w:val="18"/>
+                <w:szCs w:val="18"/>
+                <w:lang w:val="en-US"/>
+              </w:rPr>
+              <w:t>LAYERn_</w:t>
+            </w:r>
             <w:r>
               <w:rPr>
                 <w:sz w:val="18"/>
@@ -2738,6 +2834,7 @@
               </w:rPr>
               <w:t>MAP_BASE_LO</w:t>
             </w:r>
+            <w:proofErr w:type="spellEnd"/>
           </w:p>
         </w:tc>
         <w:tc>
@@ -2799,16 +2896,25 @@
         </w:tc>
         <w:tc>
           <w:tcPr>
-            <w:tcW w:w="1404" w:type="dxa"/>
-          </w:tcPr>
-          <w:p>
-            <w:pPr>
-              <w:rPr>
-                <w:sz w:val="18"/>
-                <w:szCs w:val="18"/>
-                <w:lang w:val="en-US"/>
-              </w:rPr>
-            </w:pPr>
+            <w:tcW w:w="1984" w:type="dxa"/>
+          </w:tcPr>
+          <w:p>
+            <w:pPr>
+              <w:rPr>
+                <w:sz w:val="18"/>
+                <w:szCs w:val="18"/>
+                <w:lang w:val="en-US"/>
+              </w:rPr>
+            </w:pPr>
+            <w:proofErr w:type="spellStart"/>
+            <w:r>
+              <w:rPr>
+                <w:sz w:val="18"/>
+                <w:szCs w:val="18"/>
+                <w:lang w:val="en-US"/>
+              </w:rPr>
+              <w:t>LAYERn_</w:t>
+            </w:r>
             <w:r>
               <w:rPr>
                 <w:sz w:val="18"/>
@@ -2817,6 +2923,7 @@
               </w:rPr>
               <w:t>MAP_BASE_HI</w:t>
             </w:r>
+            <w:proofErr w:type="spellEnd"/>
           </w:p>
         </w:tc>
         <w:tc>
@@ -2881,16 +2988,25 @@
         </w:tc>
         <w:tc>
           <w:tcPr>
-            <w:tcW w:w="1404" w:type="dxa"/>
-          </w:tcPr>
-          <w:p>
-            <w:pPr>
-              <w:rPr>
-                <w:sz w:val="18"/>
-                <w:szCs w:val="18"/>
-                <w:lang w:val="en-US"/>
-              </w:rPr>
-            </w:pPr>
+            <w:tcW w:w="1984" w:type="dxa"/>
+          </w:tcPr>
+          <w:p>
+            <w:pPr>
+              <w:rPr>
+                <w:sz w:val="18"/>
+                <w:szCs w:val="18"/>
+                <w:lang w:val="en-US"/>
+              </w:rPr>
+            </w:pPr>
+            <w:proofErr w:type="spellStart"/>
+            <w:r>
+              <w:rPr>
+                <w:sz w:val="18"/>
+                <w:szCs w:val="18"/>
+                <w:lang w:val="en-US"/>
+              </w:rPr>
+              <w:t>LAYERn_</w:t>
+            </w:r>
             <w:r>
               <w:rPr>
                 <w:sz w:val="18"/>
@@ -2899,6 +3015,7 @@
               </w:rPr>
               <w:t>TILE_BASE_LO</w:t>
             </w:r>
+            <w:proofErr w:type="spellEnd"/>
           </w:p>
         </w:tc>
         <w:tc>
@@ -2960,16 +3077,25 @@
         </w:tc>
         <w:tc>
           <w:tcPr>
-            <w:tcW w:w="1404" w:type="dxa"/>
-          </w:tcPr>
-          <w:p>
-            <w:pPr>
-              <w:rPr>
-                <w:sz w:val="18"/>
-                <w:szCs w:val="18"/>
-                <w:lang w:val="en-US"/>
-              </w:rPr>
-            </w:pPr>
+            <w:tcW w:w="1984" w:type="dxa"/>
+          </w:tcPr>
+          <w:p>
+            <w:pPr>
+              <w:rPr>
+                <w:sz w:val="18"/>
+                <w:szCs w:val="18"/>
+                <w:lang w:val="en-US"/>
+              </w:rPr>
+            </w:pPr>
+            <w:proofErr w:type="spellStart"/>
+            <w:r>
+              <w:rPr>
+                <w:sz w:val="18"/>
+                <w:szCs w:val="18"/>
+                <w:lang w:val="en-US"/>
+              </w:rPr>
+              <w:t>LAYERn_</w:t>
+            </w:r>
             <w:r>
               <w:rPr>
                 <w:sz w:val="18"/>
@@ -2978,6 +3104,7 @@
               </w:rPr>
               <w:t>TILE_BASE_HI</w:t>
             </w:r>
+            <w:proofErr w:type="spellEnd"/>
           </w:p>
         </w:tc>
         <w:tc>
@@ -3042,16 +3169,25 @@
         </w:tc>
         <w:tc>
           <w:tcPr>
-            <w:tcW w:w="1404" w:type="dxa"/>
-          </w:tcPr>
-          <w:p>
-            <w:pPr>
-              <w:rPr>
-                <w:sz w:val="18"/>
-                <w:szCs w:val="18"/>
-                <w:lang w:val="en-US"/>
-              </w:rPr>
-            </w:pPr>
+            <w:tcW w:w="1984" w:type="dxa"/>
+          </w:tcPr>
+          <w:p>
+            <w:pPr>
+              <w:rPr>
+                <w:sz w:val="18"/>
+                <w:szCs w:val="18"/>
+                <w:lang w:val="en-US"/>
+              </w:rPr>
+            </w:pPr>
+            <w:proofErr w:type="spellStart"/>
+            <w:r>
+              <w:rPr>
+                <w:sz w:val="18"/>
+                <w:szCs w:val="18"/>
+                <w:lang w:val="en-US"/>
+              </w:rPr>
+              <w:t>LAYERn_</w:t>
+            </w:r>
             <w:r>
               <w:rPr>
                 <w:sz w:val="18"/>
@@ -3068,6 +3204,7 @@
               </w:rPr>
               <w:t>SCROLL_LO</w:t>
             </w:r>
+            <w:proofErr w:type="spellEnd"/>
           </w:p>
         </w:tc>
         <w:tc>
@@ -3137,16 +3274,25 @@
         </w:tc>
         <w:tc>
           <w:tcPr>
-            <w:tcW w:w="1404" w:type="dxa"/>
-          </w:tcPr>
-          <w:p>
-            <w:pPr>
-              <w:rPr>
-                <w:sz w:val="18"/>
-                <w:szCs w:val="18"/>
-                <w:lang w:val="en-US"/>
-              </w:rPr>
-            </w:pPr>
+            <w:tcW w:w="1984" w:type="dxa"/>
+          </w:tcPr>
+          <w:p>
+            <w:pPr>
+              <w:rPr>
+                <w:sz w:val="18"/>
+                <w:szCs w:val="18"/>
+                <w:lang w:val="en-US"/>
+              </w:rPr>
+            </w:pPr>
+            <w:proofErr w:type="spellStart"/>
+            <w:r>
+              <w:rPr>
+                <w:sz w:val="18"/>
+                <w:szCs w:val="18"/>
+                <w:lang w:val="en-US"/>
+              </w:rPr>
+              <w:t>LAYERn_</w:t>
+            </w:r>
             <w:r>
               <w:rPr>
                 <w:sz w:val="18"/>
@@ -3155,6 +3301,7 @@
               </w:rPr>
               <w:t>HSCROLL_HI</w:t>
             </w:r>
+            <w:proofErr w:type="spellEnd"/>
           </w:p>
         </w:tc>
         <w:tc>
@@ -3235,16 +3382,25 @@
         </w:tc>
         <w:tc>
           <w:tcPr>
-            <w:tcW w:w="1404" w:type="dxa"/>
-          </w:tcPr>
-          <w:p>
-            <w:pPr>
-              <w:rPr>
-                <w:sz w:val="18"/>
-                <w:szCs w:val="18"/>
-                <w:lang w:val="en-US"/>
-              </w:rPr>
-            </w:pPr>
+            <w:tcW w:w="1984" w:type="dxa"/>
+          </w:tcPr>
+          <w:p>
+            <w:pPr>
+              <w:rPr>
+                <w:sz w:val="18"/>
+                <w:szCs w:val="18"/>
+                <w:lang w:val="en-US"/>
+              </w:rPr>
+            </w:pPr>
+            <w:proofErr w:type="spellStart"/>
+            <w:r>
+              <w:rPr>
+                <w:sz w:val="18"/>
+                <w:szCs w:val="18"/>
+                <w:lang w:val="en-US"/>
+              </w:rPr>
+              <w:t>LAYERn_</w:t>
+            </w:r>
             <w:r>
               <w:rPr>
                 <w:sz w:val="18"/>
@@ -3261,6 +3417,7 @@
               </w:rPr>
               <w:t>SCROLL_LO</w:t>
             </w:r>
+            <w:proofErr w:type="spellEnd"/>
           </w:p>
         </w:tc>
         <w:tc>
@@ -3330,16 +3487,25 @@
         </w:tc>
         <w:tc>
           <w:tcPr>
-            <w:tcW w:w="1404" w:type="dxa"/>
-          </w:tcPr>
-          <w:p>
-            <w:pPr>
-              <w:rPr>
-                <w:sz w:val="18"/>
-                <w:szCs w:val="18"/>
-                <w:lang w:val="en-US"/>
-              </w:rPr>
-            </w:pPr>
+            <w:tcW w:w="1984" w:type="dxa"/>
+          </w:tcPr>
+          <w:p>
+            <w:pPr>
+              <w:rPr>
+                <w:sz w:val="18"/>
+                <w:szCs w:val="18"/>
+                <w:lang w:val="en-US"/>
+              </w:rPr>
+            </w:pPr>
+            <w:proofErr w:type="spellStart"/>
+            <w:r>
+              <w:rPr>
+                <w:sz w:val="18"/>
+                <w:szCs w:val="18"/>
+                <w:lang w:val="en-US"/>
+              </w:rPr>
+              <w:t>LAYERn_</w:t>
+            </w:r>
             <w:r>
               <w:rPr>
                 <w:sz w:val="18"/>
@@ -3348,6 +3514,7 @@
               </w:rPr>
               <w:t>VSCROLL_HI</w:t>
             </w:r>
+            <w:proofErr w:type="spellEnd"/>
           </w:p>
         </w:tc>
         <w:tc>
@@ -3417,7 +3584,6 @@
         <w:rPr>
           <w:lang w:val="en-US"/>
         </w:rPr>
-        <w:lastRenderedPageBreak/>
         <w:t>Layer 1 registers can be accessed from memory location $40000.</w:t>
       </w:r>
     </w:p>
@@ -5024,6 +5190,7 @@
         <w:rPr>
           <w:lang w:val="en-US"/>
         </w:rPr>
+        <w:lastRenderedPageBreak/>
         <w:t xml:space="preserve">Mode 0 – 16 color </w:t>
       </w:r>
       <w:r>
@@ -5098,7 +5265,6 @@
                 <w:szCs w:val="18"/>
                 <w:lang w:val="en-US"/>
               </w:rPr>
-              <w:lastRenderedPageBreak/>
               <w:t>Offset</w:t>
             </w:r>
           </w:p>
@@ -6282,13 +6448,15 @@
             <w:pPr>
               <w:jc w:val="center"/>
               <w:rPr>
-                <w:sz w:val="18"/>
-                <w:szCs w:val="18"/>
-                <w:lang w:val="en-US"/>
-              </w:rPr>
-            </w:pPr>
-            <w:r>
-              <w:rPr>
+                <w:color w:val="A6A6A6" w:themeColor="background1" w:themeShade="A6"/>
+                <w:sz w:val="18"/>
+                <w:szCs w:val="18"/>
+                <w:lang w:val="en-US"/>
+              </w:rPr>
+            </w:pPr>
+            <w:r>
+              <w:rPr>
+                <w:color w:val="A6A6A6" w:themeColor="background1" w:themeShade="A6"/>
                 <w:sz w:val="18"/>
                 <w:szCs w:val="18"/>
                 <w:lang w:val="en-US"/>
@@ -6305,13 +6473,15 @@
             <w:pPr>
               <w:jc w:val="center"/>
               <w:rPr>
-                <w:sz w:val="18"/>
-                <w:szCs w:val="18"/>
-                <w:lang w:val="en-US"/>
-              </w:rPr>
-            </w:pPr>
-            <w:r>
-              <w:rPr>
+                <w:color w:val="A6A6A6" w:themeColor="background1" w:themeShade="A6"/>
+                <w:sz w:val="18"/>
+                <w:szCs w:val="18"/>
+                <w:lang w:val="en-US"/>
+              </w:rPr>
+            </w:pPr>
+            <w:r>
+              <w:rPr>
+                <w:color w:val="A6A6A6" w:themeColor="background1" w:themeShade="A6"/>
                 <w:sz w:val="18"/>
                 <w:szCs w:val="18"/>
                 <w:lang w:val="en-US"/>
@@ -6615,6 +6785,7 @@
         <w:rPr>
           <w:lang w:val="en-US"/>
         </w:rPr>
+        <w:lastRenderedPageBreak/>
         <w:t>Display composer</w:t>
       </w:r>
     </w:p>
@@ -6630,8 +6801,6 @@
         </w:rPr>
         <w:t>TBD</w:t>
       </w:r>
-      <w:bookmarkStart w:id="0" w:name="_GoBack"/>
-      <w:bookmarkEnd w:id="0"/>
     </w:p>
     <w:p>
       <w:pPr>

</xml_diff>

<commit_message>
Line interrupt and sprite collision detection implemented.
</commit_message>
<xml_diff>
--- a/doc/vera-module.docx
+++ b/doc/vera-module.docx
@@ -205,6 +205,7 @@
                 <w:lang w:val="en-US"/>
               </w:rPr>
             </w:pPr>
+            <w:proofErr w:type="spellStart"/>
             <w:r>
               <w:rPr>
                 <w:sz w:val="16"/>
@@ -213,6 +214,7 @@
               </w:rPr>
               <w:t>Addr</w:t>
             </w:r>
+            <w:proofErr w:type="spellEnd"/>
           </w:p>
         </w:tc>
         <w:tc>
@@ -1216,7 +1218,6 @@
             </w:pPr>
             <w:r>
               <w:rPr>
-                <w:color w:val="BFBFBF" w:themeColor="background1" w:themeShade="BF"/>
                 <w:sz w:val="16"/>
                 <w:szCs w:val="16"/>
                 <w:lang w:val="en-US"/>
@@ -1240,7 +1241,6 @@
             </w:pPr>
             <w:r>
               <w:rPr>
-                <w:color w:val="BFBFBF" w:themeColor="background1" w:themeShade="BF"/>
                 <w:sz w:val="16"/>
                 <w:szCs w:val="16"/>
                 <w:lang w:val="en-US"/>
@@ -1381,7 +1381,6 @@
             </w:pPr>
             <w:r>
               <w:rPr>
-                <w:color w:val="BFBFBF" w:themeColor="background1" w:themeShade="BF"/>
                 <w:sz w:val="16"/>
                 <w:szCs w:val="16"/>
                 <w:lang w:val="en-US"/>
@@ -1405,7 +1404,6 @@
             </w:pPr>
             <w:r>
               <w:rPr>
-                <w:color w:val="BFBFBF" w:themeColor="background1" w:themeShade="BF"/>
                 <w:sz w:val="16"/>
                 <w:szCs w:val="16"/>
                 <w:lang w:val="en-US"/>
@@ -2856,6 +2854,7 @@
                 <w:lang w:val="en-US"/>
               </w:rPr>
             </w:pPr>
+            <w:proofErr w:type="spellStart"/>
             <w:r>
               <w:rPr>
                 <w:sz w:val="18"/>
@@ -2872,6 +2871,7 @@
               </w:rPr>
               <w:t>MAP_BASE_L</w:t>
             </w:r>
+            <w:proofErr w:type="spellEnd"/>
           </w:p>
         </w:tc>
         <w:tc>
@@ -2943,6 +2943,7 @@
                 <w:lang w:val="en-US"/>
               </w:rPr>
             </w:pPr>
+            <w:proofErr w:type="spellStart"/>
             <w:r>
               <w:rPr>
                 <w:sz w:val="18"/>
@@ -2959,6 +2960,7 @@
               </w:rPr>
               <w:t>MAP_BASE_H</w:t>
             </w:r>
+            <w:proofErr w:type="spellEnd"/>
           </w:p>
         </w:tc>
         <w:tc>
@@ -3033,6 +3035,7 @@
                 <w:lang w:val="en-US"/>
               </w:rPr>
             </w:pPr>
+            <w:proofErr w:type="spellStart"/>
             <w:r>
               <w:rPr>
                 <w:sz w:val="18"/>
@@ -3049,6 +3052,7 @@
               </w:rPr>
               <w:t>TILE_BASE_L</w:t>
             </w:r>
+            <w:proofErr w:type="spellEnd"/>
           </w:p>
         </w:tc>
         <w:tc>
@@ -3120,6 +3124,7 @@
                 <w:lang w:val="en-US"/>
               </w:rPr>
             </w:pPr>
+            <w:proofErr w:type="spellStart"/>
             <w:r>
               <w:rPr>
                 <w:sz w:val="18"/>
@@ -3144,6 +3149,7 @@
               </w:rPr>
               <w:t>H</w:t>
             </w:r>
+            <w:proofErr w:type="spellEnd"/>
           </w:p>
         </w:tc>
         <w:tc>
@@ -3218,6 +3224,7 @@
                 <w:lang w:val="en-US"/>
               </w:rPr>
             </w:pPr>
+            <w:proofErr w:type="spellStart"/>
             <w:r>
               <w:rPr>
                 <w:sz w:val="18"/>
@@ -3242,6 +3249,7 @@
               </w:rPr>
               <w:t>SCROLL_L</w:t>
             </w:r>
+            <w:proofErr w:type="spellEnd"/>
           </w:p>
         </w:tc>
         <w:tc>
@@ -3321,6 +3329,7 @@
                 <w:lang w:val="en-US"/>
               </w:rPr>
             </w:pPr>
+            <w:proofErr w:type="spellStart"/>
             <w:r>
               <w:rPr>
                 <w:sz w:val="18"/>
@@ -3337,6 +3346,7 @@
               </w:rPr>
               <w:t>HSCROLL_H</w:t>
             </w:r>
+            <w:proofErr w:type="spellEnd"/>
           </w:p>
         </w:tc>
         <w:tc>
@@ -3427,6 +3437,7 @@
                 <w:lang w:val="en-US"/>
               </w:rPr>
             </w:pPr>
+            <w:proofErr w:type="spellStart"/>
             <w:r>
               <w:rPr>
                 <w:sz w:val="18"/>
@@ -3451,6 +3462,7 @@
               </w:rPr>
               <w:t>SCROLL_L</w:t>
             </w:r>
+            <w:proofErr w:type="spellEnd"/>
           </w:p>
         </w:tc>
         <w:tc>
@@ -3531,6 +3543,7 @@
                 <w:lang w:val="en-US"/>
               </w:rPr>
             </w:pPr>
+            <w:proofErr w:type="spellStart"/>
             <w:r>
               <w:rPr>
                 <w:sz w:val="18"/>
@@ -3547,6 +3560,7 @@
               </w:rPr>
               <w:t>VSCROLL_H</w:t>
             </w:r>
+            <w:proofErr w:type="spellEnd"/>
           </w:p>
         </w:tc>
         <w:tc>
@@ -3936,6 +3950,7 @@
               </w:rPr>
             </w:pPr>
             <w:bookmarkStart w:id="0" w:name="_Hlk15474180"/>
+            <w:proofErr w:type="spellStart"/>
             <w:r>
               <w:rPr>
                 <w:sz w:val="18"/>
@@ -3977,6 +3992,7 @@
               <w:t>S</w:t>
             </w:r>
             <w:bookmarkEnd w:id="0"/>
+            <w:proofErr w:type="spellEnd"/>
           </w:p>
         </w:tc>
         <w:tc>
@@ -7100,17 +7116,682 @@
         <w:t>s</w:t>
       </w:r>
     </w:p>
+    <w:tbl>
+      <w:tblPr>
+        <w:tblStyle w:val="Onopgemaaktetabel1"/>
+        <w:tblW w:w="0" w:type="auto"/>
+        <w:tblLayout w:type="fixed"/>
+        <w:tblLook w:val="0420" w:firstRow="1" w:lastRow="0" w:firstColumn="0" w:lastColumn="0" w:noHBand="0" w:noVBand="1"/>
+      </w:tblPr>
+      <w:tblGrid>
+        <w:gridCol w:w="846"/>
+        <w:gridCol w:w="1581"/>
+        <w:gridCol w:w="737"/>
+        <w:gridCol w:w="737"/>
+        <w:gridCol w:w="737"/>
+        <w:gridCol w:w="737"/>
+        <w:gridCol w:w="737"/>
+        <w:gridCol w:w="737"/>
+        <w:gridCol w:w="737"/>
+        <w:gridCol w:w="737"/>
+      </w:tblGrid>
+      <w:tr>
+        <w:trPr>
+          <w:cnfStyle w:val="100000000000" w:firstRow="1" w:lastRow="0" w:firstColumn="0" w:lastColumn="0" w:oddVBand="0" w:evenVBand="0" w:oddHBand="0" w:evenHBand="0" w:firstRowFirstColumn="0" w:firstRowLastColumn="0" w:lastRowFirstColumn="0" w:lastRowLastColumn="0"/>
+        </w:trPr>
+        <w:tc>
+          <w:tcPr>
+            <w:tcW w:w="846" w:type="dxa"/>
+          </w:tcPr>
+          <w:p>
+            <w:pPr>
+              <w:jc w:val="right"/>
+              <w:rPr>
+                <w:sz w:val="18"/>
+                <w:szCs w:val="18"/>
+                <w:lang w:val="en-US"/>
+              </w:rPr>
+            </w:pPr>
+            <w:r>
+              <w:rPr>
+                <w:sz w:val="18"/>
+                <w:szCs w:val="18"/>
+                <w:lang w:val="en-US"/>
+              </w:rPr>
+              <w:t>Register</w:t>
+            </w:r>
+          </w:p>
+        </w:tc>
+        <w:tc>
+          <w:tcPr>
+            <w:tcW w:w="1581" w:type="dxa"/>
+          </w:tcPr>
+          <w:p>
+            <w:pPr>
+              <w:rPr>
+                <w:sz w:val="18"/>
+                <w:szCs w:val="18"/>
+                <w:lang w:val="en-US"/>
+              </w:rPr>
+            </w:pPr>
+            <w:r>
+              <w:rPr>
+                <w:sz w:val="18"/>
+                <w:szCs w:val="18"/>
+                <w:lang w:val="en-US"/>
+              </w:rPr>
+              <w:t>Name</w:t>
+            </w:r>
+          </w:p>
+        </w:tc>
+        <w:tc>
+          <w:tcPr>
+            <w:tcW w:w="737" w:type="dxa"/>
+          </w:tcPr>
+          <w:p>
+            <w:pPr>
+              <w:jc w:val="center"/>
+              <w:rPr>
+                <w:sz w:val="18"/>
+                <w:szCs w:val="18"/>
+                <w:lang w:val="en-US"/>
+              </w:rPr>
+            </w:pPr>
+            <w:r>
+              <w:rPr>
+                <w:sz w:val="18"/>
+                <w:szCs w:val="18"/>
+                <w:lang w:val="en-US"/>
+              </w:rPr>
+              <w:t>Bit 7</w:t>
+            </w:r>
+          </w:p>
+        </w:tc>
+        <w:tc>
+          <w:tcPr>
+            <w:tcW w:w="737" w:type="dxa"/>
+          </w:tcPr>
+          <w:p>
+            <w:pPr>
+              <w:jc w:val="center"/>
+              <w:rPr>
+                <w:sz w:val="18"/>
+                <w:szCs w:val="18"/>
+                <w:lang w:val="en-US"/>
+              </w:rPr>
+            </w:pPr>
+            <w:r>
+              <w:rPr>
+                <w:sz w:val="18"/>
+                <w:szCs w:val="18"/>
+                <w:lang w:val="en-US"/>
+              </w:rPr>
+              <w:t>Bit 6</w:t>
+            </w:r>
+          </w:p>
+        </w:tc>
+        <w:tc>
+          <w:tcPr>
+            <w:tcW w:w="737" w:type="dxa"/>
+          </w:tcPr>
+          <w:p>
+            <w:pPr>
+              <w:jc w:val="center"/>
+              <w:rPr>
+                <w:sz w:val="18"/>
+                <w:szCs w:val="18"/>
+                <w:lang w:val="en-US"/>
+              </w:rPr>
+            </w:pPr>
+            <w:r>
+              <w:rPr>
+                <w:sz w:val="18"/>
+                <w:szCs w:val="18"/>
+                <w:lang w:val="en-US"/>
+              </w:rPr>
+              <w:t>Bit 5</w:t>
+            </w:r>
+          </w:p>
+        </w:tc>
+        <w:tc>
+          <w:tcPr>
+            <w:tcW w:w="737" w:type="dxa"/>
+          </w:tcPr>
+          <w:p>
+            <w:pPr>
+              <w:jc w:val="center"/>
+              <w:rPr>
+                <w:sz w:val="18"/>
+                <w:szCs w:val="18"/>
+                <w:lang w:val="en-US"/>
+              </w:rPr>
+            </w:pPr>
+            <w:r>
+              <w:rPr>
+                <w:sz w:val="18"/>
+                <w:szCs w:val="18"/>
+                <w:lang w:val="en-US"/>
+              </w:rPr>
+              <w:t>Bit 4</w:t>
+            </w:r>
+          </w:p>
+        </w:tc>
+        <w:tc>
+          <w:tcPr>
+            <w:tcW w:w="737" w:type="dxa"/>
+          </w:tcPr>
+          <w:p>
+            <w:pPr>
+              <w:jc w:val="center"/>
+              <w:rPr>
+                <w:sz w:val="18"/>
+                <w:szCs w:val="18"/>
+                <w:lang w:val="en-US"/>
+              </w:rPr>
+            </w:pPr>
+            <w:r>
+              <w:rPr>
+                <w:sz w:val="18"/>
+                <w:szCs w:val="18"/>
+                <w:lang w:val="en-US"/>
+              </w:rPr>
+              <w:t>Bit 3</w:t>
+            </w:r>
+          </w:p>
+        </w:tc>
+        <w:tc>
+          <w:tcPr>
+            <w:tcW w:w="737" w:type="dxa"/>
+          </w:tcPr>
+          <w:p>
+            <w:pPr>
+              <w:jc w:val="center"/>
+              <w:rPr>
+                <w:sz w:val="18"/>
+                <w:szCs w:val="18"/>
+                <w:lang w:val="en-US"/>
+              </w:rPr>
+            </w:pPr>
+            <w:r>
+              <w:rPr>
+                <w:sz w:val="18"/>
+                <w:szCs w:val="18"/>
+                <w:lang w:val="en-US"/>
+              </w:rPr>
+              <w:t>Bit 2</w:t>
+            </w:r>
+          </w:p>
+        </w:tc>
+        <w:tc>
+          <w:tcPr>
+            <w:tcW w:w="737" w:type="dxa"/>
+          </w:tcPr>
+          <w:p>
+            <w:pPr>
+              <w:jc w:val="center"/>
+              <w:rPr>
+                <w:sz w:val="18"/>
+                <w:szCs w:val="18"/>
+                <w:lang w:val="en-US"/>
+              </w:rPr>
+            </w:pPr>
+            <w:r>
+              <w:rPr>
+                <w:sz w:val="18"/>
+                <w:szCs w:val="18"/>
+                <w:lang w:val="en-US"/>
+              </w:rPr>
+              <w:t>Bit 1</w:t>
+            </w:r>
+          </w:p>
+        </w:tc>
+        <w:tc>
+          <w:tcPr>
+            <w:tcW w:w="737" w:type="dxa"/>
+          </w:tcPr>
+          <w:p>
+            <w:pPr>
+              <w:jc w:val="center"/>
+              <w:rPr>
+                <w:sz w:val="18"/>
+                <w:szCs w:val="18"/>
+                <w:lang w:val="en-US"/>
+              </w:rPr>
+            </w:pPr>
+            <w:r>
+              <w:rPr>
+                <w:sz w:val="18"/>
+                <w:szCs w:val="18"/>
+                <w:lang w:val="en-US"/>
+              </w:rPr>
+              <w:t>Bit 0</w:t>
+            </w:r>
+          </w:p>
+        </w:tc>
+      </w:tr>
+      <w:tr>
+        <w:trPr>
+          <w:cnfStyle w:val="000000100000" w:firstRow="0" w:lastRow="0" w:firstColumn="0" w:lastColumn="0" w:oddVBand="0" w:evenVBand="0" w:oddHBand="1" w:evenHBand="0" w:firstRowFirstColumn="0" w:firstRowLastColumn="0" w:lastRowFirstColumn="0" w:lastRowLastColumn="0"/>
+        </w:trPr>
+        <w:tc>
+          <w:tcPr>
+            <w:tcW w:w="846" w:type="dxa"/>
+          </w:tcPr>
+          <w:p>
+            <w:pPr>
+              <w:jc w:val="right"/>
+              <w:rPr>
+                <w:sz w:val="18"/>
+                <w:szCs w:val="18"/>
+                <w:lang w:val="en-US"/>
+              </w:rPr>
+            </w:pPr>
+            <w:r>
+              <w:rPr>
+                <w:sz w:val="18"/>
+                <w:szCs w:val="18"/>
+                <w:lang w:val="en-US"/>
+              </w:rPr>
+              <w:t>0</w:t>
+            </w:r>
+          </w:p>
+        </w:tc>
+        <w:tc>
+          <w:tcPr>
+            <w:tcW w:w="1581" w:type="dxa"/>
+          </w:tcPr>
+          <w:p>
+            <w:pPr>
+              <w:rPr>
+                <w:sz w:val="18"/>
+                <w:szCs w:val="18"/>
+                <w:lang w:val="en-US"/>
+              </w:rPr>
+            </w:pPr>
+            <w:r>
+              <w:rPr>
+                <w:sz w:val="18"/>
+                <w:szCs w:val="18"/>
+                <w:lang w:val="en-US"/>
+              </w:rPr>
+              <w:t>SPR_CTRL</w:t>
+            </w:r>
+          </w:p>
+        </w:tc>
+        <w:tc>
+          <w:tcPr>
+            <w:tcW w:w="737" w:type="dxa"/>
+          </w:tcPr>
+          <w:p>
+            <w:pPr>
+              <w:jc w:val="center"/>
+              <w:rPr>
+                <w:sz w:val="18"/>
+                <w:szCs w:val="18"/>
+                <w:lang w:val="en-US"/>
+              </w:rPr>
+            </w:pPr>
+          </w:p>
+        </w:tc>
+        <w:tc>
+          <w:tcPr>
+            <w:tcW w:w="737" w:type="dxa"/>
+          </w:tcPr>
+          <w:p>
+            <w:pPr>
+              <w:jc w:val="center"/>
+              <w:rPr>
+                <w:sz w:val="18"/>
+                <w:szCs w:val="18"/>
+                <w:lang w:val="en-US"/>
+              </w:rPr>
+            </w:pPr>
+          </w:p>
+        </w:tc>
+        <w:tc>
+          <w:tcPr>
+            <w:tcW w:w="737" w:type="dxa"/>
+          </w:tcPr>
+          <w:p>
+            <w:pPr>
+              <w:jc w:val="center"/>
+              <w:rPr>
+                <w:sz w:val="18"/>
+                <w:szCs w:val="18"/>
+                <w:lang w:val="en-US"/>
+              </w:rPr>
+            </w:pPr>
+          </w:p>
+        </w:tc>
+        <w:tc>
+          <w:tcPr>
+            <w:tcW w:w="737" w:type="dxa"/>
+          </w:tcPr>
+          <w:p>
+            <w:pPr>
+              <w:jc w:val="center"/>
+              <w:rPr>
+                <w:sz w:val="18"/>
+                <w:szCs w:val="18"/>
+                <w:lang w:val="en-US"/>
+              </w:rPr>
+            </w:pPr>
+          </w:p>
+        </w:tc>
+        <w:tc>
+          <w:tcPr>
+            <w:tcW w:w="737" w:type="dxa"/>
+          </w:tcPr>
+          <w:p>
+            <w:pPr>
+              <w:jc w:val="center"/>
+              <w:rPr>
+                <w:sz w:val="18"/>
+                <w:szCs w:val="18"/>
+                <w:lang w:val="en-US"/>
+              </w:rPr>
+            </w:pPr>
+          </w:p>
+        </w:tc>
+        <w:tc>
+          <w:tcPr>
+            <w:tcW w:w="737" w:type="dxa"/>
+          </w:tcPr>
+          <w:p>
+            <w:pPr>
+              <w:jc w:val="center"/>
+              <w:rPr>
+                <w:sz w:val="18"/>
+                <w:szCs w:val="18"/>
+                <w:lang w:val="en-US"/>
+              </w:rPr>
+            </w:pPr>
+          </w:p>
+        </w:tc>
+        <w:tc>
+          <w:tcPr>
+            <w:tcW w:w="737" w:type="dxa"/>
+          </w:tcPr>
+          <w:p>
+            <w:pPr>
+              <w:jc w:val="center"/>
+              <w:rPr>
+                <w:sz w:val="18"/>
+                <w:szCs w:val="18"/>
+                <w:lang w:val="en-US"/>
+              </w:rPr>
+            </w:pPr>
+          </w:p>
+        </w:tc>
+        <w:tc>
+          <w:tcPr>
+            <w:tcW w:w="737" w:type="dxa"/>
+          </w:tcPr>
+          <w:p>
+            <w:pPr>
+              <w:jc w:val="center"/>
+              <w:rPr>
+                <w:sz w:val="18"/>
+                <w:szCs w:val="18"/>
+                <w:lang w:val="en-US"/>
+              </w:rPr>
+            </w:pPr>
+            <w:r>
+              <w:rPr>
+                <w:sz w:val="18"/>
+                <w:szCs w:val="18"/>
+                <w:lang w:val="en-US"/>
+              </w:rPr>
+              <w:t>EN</w:t>
+            </w:r>
+          </w:p>
+        </w:tc>
+      </w:tr>
+      <w:tr>
+        <w:tc>
+          <w:tcPr>
+            <w:tcW w:w="846" w:type="dxa"/>
+          </w:tcPr>
+          <w:p>
+            <w:pPr>
+              <w:jc w:val="right"/>
+              <w:rPr>
+                <w:sz w:val="18"/>
+                <w:szCs w:val="18"/>
+                <w:lang w:val="en-US"/>
+              </w:rPr>
+            </w:pPr>
+            <w:r>
+              <w:rPr>
+                <w:sz w:val="18"/>
+                <w:szCs w:val="18"/>
+                <w:lang w:val="en-US"/>
+              </w:rPr>
+              <w:t>1</w:t>
+            </w:r>
+          </w:p>
+        </w:tc>
+        <w:tc>
+          <w:tcPr>
+            <w:tcW w:w="1581" w:type="dxa"/>
+          </w:tcPr>
+          <w:p>
+            <w:pPr>
+              <w:rPr>
+                <w:sz w:val="18"/>
+                <w:szCs w:val="18"/>
+                <w:lang w:val="en-US"/>
+              </w:rPr>
+            </w:pPr>
+            <w:r>
+              <w:rPr>
+                <w:sz w:val="18"/>
+                <w:szCs w:val="18"/>
+                <w:lang w:val="en-US"/>
+              </w:rPr>
+              <w:t>SPR_COLLISION</w:t>
+            </w:r>
+          </w:p>
+        </w:tc>
+        <w:tc>
+          <w:tcPr>
+            <w:tcW w:w="737" w:type="dxa"/>
+          </w:tcPr>
+          <w:p>
+            <w:pPr>
+              <w:jc w:val="center"/>
+              <w:rPr>
+                <w:sz w:val="18"/>
+                <w:szCs w:val="18"/>
+                <w:lang w:val="en-US"/>
+              </w:rPr>
+            </w:pPr>
+          </w:p>
+        </w:tc>
+        <w:tc>
+          <w:tcPr>
+            <w:tcW w:w="737" w:type="dxa"/>
+          </w:tcPr>
+          <w:p>
+            <w:pPr>
+              <w:jc w:val="center"/>
+              <w:rPr>
+                <w:sz w:val="18"/>
+                <w:szCs w:val="18"/>
+                <w:lang w:val="en-US"/>
+              </w:rPr>
+            </w:pPr>
+          </w:p>
+        </w:tc>
+        <w:tc>
+          <w:tcPr>
+            <w:tcW w:w="737" w:type="dxa"/>
+          </w:tcPr>
+          <w:p>
+            <w:pPr>
+              <w:jc w:val="center"/>
+              <w:rPr>
+                <w:sz w:val="18"/>
+                <w:szCs w:val="18"/>
+                <w:lang w:val="en-US"/>
+              </w:rPr>
+            </w:pPr>
+          </w:p>
+        </w:tc>
+        <w:tc>
+          <w:tcPr>
+            <w:tcW w:w="737" w:type="dxa"/>
+          </w:tcPr>
+          <w:p>
+            <w:pPr>
+              <w:jc w:val="center"/>
+              <w:rPr>
+                <w:sz w:val="18"/>
+                <w:szCs w:val="18"/>
+                <w:lang w:val="en-US"/>
+              </w:rPr>
+            </w:pPr>
+          </w:p>
+        </w:tc>
+        <w:tc>
+          <w:tcPr>
+            <w:tcW w:w="2948" w:type="dxa"/>
+            <w:gridSpan w:val="4"/>
+          </w:tcPr>
+          <w:p>
+            <w:pPr>
+              <w:jc w:val="center"/>
+              <w:rPr>
+                <w:sz w:val="18"/>
+                <w:szCs w:val="18"/>
+                <w:lang w:val="en-US"/>
+              </w:rPr>
+            </w:pPr>
+            <w:r>
+              <w:rPr>
+                <w:sz w:val="18"/>
+                <w:szCs w:val="18"/>
+                <w:lang w:val="en-US"/>
+              </w:rPr>
+              <w:t>Collision mask</w:t>
+            </w:r>
+          </w:p>
+        </w:tc>
+      </w:tr>
+    </w:tbl>
     <w:p>
       <w:pPr>
         <w:rPr>
           <w:lang w:val="en-US"/>
         </w:rPr>
       </w:pPr>
-      <w:r>
-        <w:rPr>
-          <w:lang w:val="en-US"/>
-        </w:rPr>
-        <w:t>TBD</w:t>
+    </w:p>
+    <w:p>
+      <w:pPr>
+        <w:rPr>
+          <w:lang w:val="en-US"/>
+        </w:rPr>
+      </w:pPr>
+      <w:r>
+        <w:rPr>
+          <w:lang w:val="en-US"/>
+        </w:rPr>
+        <w:t>At the start of the v</w:t>
+      </w:r>
+      <w:r>
+        <w:rPr>
+          <w:lang w:val="en-US"/>
+        </w:rPr>
+        <w:t xml:space="preserve">ertical </w:t>
+      </w:r>
+      <w:r>
+        <w:rPr>
+          <w:lang w:val="en-US"/>
+        </w:rPr>
+        <w:t xml:space="preserve">blank </w:t>
+      </w:r>
+      <w:r>
+        <w:rPr>
+          <w:b/>
+          <w:bCs/>
+          <w:lang w:val="en-US"/>
+        </w:rPr>
+        <w:t>Collision mask</w:t>
+      </w:r>
+      <w:r>
+        <w:rPr>
+          <w:lang w:val="en-US"/>
+        </w:rPr>
+        <w:t xml:space="preserve"> </w:t>
+      </w:r>
+      <w:r>
+        <w:rPr>
+          <w:lang w:val="en-US"/>
+        </w:rPr>
+        <w:t xml:space="preserve">is updated. This field indicates which groups of sprites have collided. If the field is non-zero the </w:t>
+      </w:r>
+      <w:r>
+        <w:rPr>
+          <w:b/>
+          <w:bCs/>
+          <w:lang w:val="en-US"/>
+        </w:rPr>
+        <w:t>SPRCOL</w:t>
+      </w:r>
+      <w:r>
+        <w:rPr>
+          <w:lang w:val="en-US"/>
+        </w:rPr>
+        <w:t xml:space="preserve"> interrupt will be set. The interrupt</w:t>
+      </w:r>
+      <w:r>
+        <w:rPr>
+          <w:lang w:val="en-US"/>
+        </w:rPr>
+        <w:t xml:space="preserve"> is generated once per field</w:t>
+      </w:r>
+      <w:r>
+        <w:rPr>
+          <w:lang w:val="en-US"/>
+        </w:rPr>
+        <w:t xml:space="preserve"> </w:t>
+      </w:r>
+      <w:r>
+        <w:rPr>
+          <w:lang w:val="en-US"/>
+        </w:rPr>
+        <w:t>/</w:t>
+      </w:r>
+      <w:r>
+        <w:rPr>
+          <w:lang w:val="en-US"/>
+        </w:rPr>
+        <w:t xml:space="preserve"> </w:t>
+      </w:r>
+      <w:r>
+        <w:rPr>
+          <w:lang w:val="en-US"/>
+        </w:rPr>
+        <w:t>frame and</w:t>
+      </w:r>
+      <w:r>
+        <w:rPr>
+          <w:lang w:val="en-US"/>
+        </w:rPr>
+        <w:t xml:space="preserve"> can be cleared by making sure the sprites no longer collide.</w:t>
+      </w:r>
+    </w:p>
+    <w:p>
+      <w:pPr>
+        <w:rPr>
+          <w:lang w:val="en-US"/>
+        </w:rPr>
+      </w:pPr>
+      <w:r>
+        <w:rPr>
+          <w:lang w:val="en-US"/>
+        </w:rPr>
+        <w:t>Collisions are only detected on lines that are actually rendered.</w:t>
       </w:r>
     </w:p>
     <w:p>
@@ -7120,8 +7801,1653 @@
           <w:lang w:val="en-US"/>
         </w:rPr>
       </w:pPr>
-      <w:bookmarkStart w:id="2" w:name="_GoBack"/>
-      <w:bookmarkEnd w:id="2"/>
+      <w:r>
+        <w:rPr>
+          <w:lang w:val="en-US"/>
+        </w:rPr>
+        <w:t>Sprite data</w:t>
+      </w:r>
+    </w:p>
+    <w:p>
+      <w:pPr>
+        <w:rPr>
+          <w:lang w:val="en-US"/>
+        </w:rPr>
+      </w:pPr>
+      <w:r>
+        <w:rPr>
+          <w:lang w:val="en-US"/>
+        </w:rPr>
+        <w:t>256 entries of the following format:</w:t>
+      </w:r>
+    </w:p>
+    <w:tbl>
+      <w:tblPr>
+        <w:tblStyle w:val="Onopgemaaktetabel1"/>
+        <w:tblW w:w="0" w:type="auto"/>
+        <w:tblLayout w:type="fixed"/>
+        <w:tblLook w:val="0420" w:firstRow="1" w:lastRow="0" w:firstColumn="0" w:lastColumn="0" w:noHBand="0" w:noVBand="1"/>
+      </w:tblPr>
+      <w:tblGrid>
+        <w:gridCol w:w="846"/>
+        <w:gridCol w:w="737"/>
+        <w:gridCol w:w="737"/>
+        <w:gridCol w:w="737"/>
+        <w:gridCol w:w="737"/>
+        <w:gridCol w:w="737"/>
+        <w:gridCol w:w="737"/>
+        <w:gridCol w:w="737"/>
+        <w:gridCol w:w="737"/>
+      </w:tblGrid>
+      <w:tr>
+        <w:trPr>
+          <w:cnfStyle w:val="100000000000" w:firstRow="1" w:lastRow="0" w:firstColumn="0" w:lastColumn="0" w:oddVBand="0" w:evenVBand="0" w:oddHBand="0" w:evenHBand="0" w:firstRowFirstColumn="0" w:firstRowLastColumn="0" w:lastRowFirstColumn="0" w:lastRowLastColumn="0"/>
+        </w:trPr>
+        <w:tc>
+          <w:tcPr>
+            <w:tcW w:w="846" w:type="dxa"/>
+          </w:tcPr>
+          <w:p>
+            <w:pPr>
+              <w:jc w:val="right"/>
+              <w:rPr>
+                <w:sz w:val="18"/>
+                <w:szCs w:val="18"/>
+                <w:lang w:val="en-US"/>
+              </w:rPr>
+            </w:pPr>
+            <w:r>
+              <w:rPr>
+                <w:sz w:val="18"/>
+                <w:szCs w:val="18"/>
+                <w:lang w:val="en-US"/>
+              </w:rPr>
+              <w:t>Offset</w:t>
+            </w:r>
+          </w:p>
+        </w:tc>
+        <w:tc>
+          <w:tcPr>
+            <w:tcW w:w="737" w:type="dxa"/>
+          </w:tcPr>
+          <w:p>
+            <w:pPr>
+              <w:jc w:val="center"/>
+              <w:rPr>
+                <w:sz w:val="18"/>
+                <w:szCs w:val="18"/>
+                <w:lang w:val="en-US"/>
+              </w:rPr>
+            </w:pPr>
+            <w:r>
+              <w:rPr>
+                <w:sz w:val="18"/>
+                <w:szCs w:val="18"/>
+                <w:lang w:val="en-US"/>
+              </w:rPr>
+              <w:t>Bit 7</w:t>
+            </w:r>
+          </w:p>
+        </w:tc>
+        <w:tc>
+          <w:tcPr>
+            <w:tcW w:w="737" w:type="dxa"/>
+          </w:tcPr>
+          <w:p>
+            <w:pPr>
+              <w:jc w:val="center"/>
+              <w:rPr>
+                <w:sz w:val="18"/>
+                <w:szCs w:val="18"/>
+                <w:lang w:val="en-US"/>
+              </w:rPr>
+            </w:pPr>
+            <w:r>
+              <w:rPr>
+                <w:sz w:val="18"/>
+                <w:szCs w:val="18"/>
+                <w:lang w:val="en-US"/>
+              </w:rPr>
+              <w:t>Bit 6</w:t>
+            </w:r>
+          </w:p>
+        </w:tc>
+        <w:tc>
+          <w:tcPr>
+            <w:tcW w:w="737" w:type="dxa"/>
+          </w:tcPr>
+          <w:p>
+            <w:pPr>
+              <w:jc w:val="center"/>
+              <w:rPr>
+                <w:sz w:val="18"/>
+                <w:szCs w:val="18"/>
+                <w:lang w:val="en-US"/>
+              </w:rPr>
+            </w:pPr>
+            <w:r>
+              <w:rPr>
+                <w:sz w:val="18"/>
+                <w:szCs w:val="18"/>
+                <w:lang w:val="en-US"/>
+              </w:rPr>
+              <w:t>Bit 5</w:t>
+            </w:r>
+          </w:p>
+        </w:tc>
+        <w:tc>
+          <w:tcPr>
+            <w:tcW w:w="737" w:type="dxa"/>
+          </w:tcPr>
+          <w:p>
+            <w:pPr>
+              <w:jc w:val="center"/>
+              <w:rPr>
+                <w:sz w:val="18"/>
+                <w:szCs w:val="18"/>
+                <w:lang w:val="en-US"/>
+              </w:rPr>
+            </w:pPr>
+            <w:r>
+              <w:rPr>
+                <w:sz w:val="18"/>
+                <w:szCs w:val="18"/>
+                <w:lang w:val="en-US"/>
+              </w:rPr>
+              <w:t>Bit 4</w:t>
+            </w:r>
+          </w:p>
+        </w:tc>
+        <w:tc>
+          <w:tcPr>
+            <w:tcW w:w="737" w:type="dxa"/>
+          </w:tcPr>
+          <w:p>
+            <w:pPr>
+              <w:jc w:val="center"/>
+              <w:rPr>
+                <w:sz w:val="18"/>
+                <w:szCs w:val="18"/>
+                <w:lang w:val="en-US"/>
+              </w:rPr>
+            </w:pPr>
+            <w:r>
+              <w:rPr>
+                <w:sz w:val="18"/>
+                <w:szCs w:val="18"/>
+                <w:lang w:val="en-US"/>
+              </w:rPr>
+              <w:t>Bit 3</w:t>
+            </w:r>
+          </w:p>
+        </w:tc>
+        <w:tc>
+          <w:tcPr>
+            <w:tcW w:w="737" w:type="dxa"/>
+          </w:tcPr>
+          <w:p>
+            <w:pPr>
+              <w:jc w:val="center"/>
+              <w:rPr>
+                <w:sz w:val="18"/>
+                <w:szCs w:val="18"/>
+                <w:lang w:val="en-US"/>
+              </w:rPr>
+            </w:pPr>
+            <w:r>
+              <w:rPr>
+                <w:sz w:val="18"/>
+                <w:szCs w:val="18"/>
+                <w:lang w:val="en-US"/>
+              </w:rPr>
+              <w:t>Bit 2</w:t>
+            </w:r>
+          </w:p>
+        </w:tc>
+        <w:tc>
+          <w:tcPr>
+            <w:tcW w:w="737" w:type="dxa"/>
+          </w:tcPr>
+          <w:p>
+            <w:pPr>
+              <w:jc w:val="center"/>
+              <w:rPr>
+                <w:sz w:val="18"/>
+                <w:szCs w:val="18"/>
+                <w:lang w:val="en-US"/>
+              </w:rPr>
+            </w:pPr>
+            <w:r>
+              <w:rPr>
+                <w:sz w:val="18"/>
+                <w:szCs w:val="18"/>
+                <w:lang w:val="en-US"/>
+              </w:rPr>
+              <w:t>Bit 1</w:t>
+            </w:r>
+          </w:p>
+        </w:tc>
+        <w:tc>
+          <w:tcPr>
+            <w:tcW w:w="737" w:type="dxa"/>
+          </w:tcPr>
+          <w:p>
+            <w:pPr>
+              <w:jc w:val="center"/>
+              <w:rPr>
+                <w:sz w:val="18"/>
+                <w:szCs w:val="18"/>
+                <w:lang w:val="en-US"/>
+              </w:rPr>
+            </w:pPr>
+            <w:r>
+              <w:rPr>
+                <w:sz w:val="18"/>
+                <w:szCs w:val="18"/>
+                <w:lang w:val="en-US"/>
+              </w:rPr>
+              <w:t>Bit 0</w:t>
+            </w:r>
+          </w:p>
+        </w:tc>
+      </w:tr>
+      <w:tr>
+        <w:trPr>
+          <w:cnfStyle w:val="000000100000" w:firstRow="0" w:lastRow="0" w:firstColumn="0" w:lastColumn="0" w:oddVBand="0" w:evenVBand="0" w:oddHBand="1" w:evenHBand="0" w:firstRowFirstColumn="0" w:firstRowLastColumn="0" w:lastRowFirstColumn="0" w:lastRowLastColumn="0"/>
+        </w:trPr>
+        <w:tc>
+          <w:tcPr>
+            <w:tcW w:w="846" w:type="dxa"/>
+          </w:tcPr>
+          <w:p>
+            <w:pPr>
+              <w:jc w:val="right"/>
+              <w:rPr>
+                <w:sz w:val="18"/>
+                <w:szCs w:val="18"/>
+                <w:lang w:val="en-US"/>
+              </w:rPr>
+            </w:pPr>
+            <w:r>
+              <w:rPr>
+                <w:sz w:val="18"/>
+                <w:szCs w:val="18"/>
+                <w:lang w:val="en-US"/>
+              </w:rPr>
+              <w:t>0</w:t>
+            </w:r>
+          </w:p>
+        </w:tc>
+        <w:tc>
+          <w:tcPr>
+            <w:tcW w:w="5896" w:type="dxa"/>
+            <w:gridSpan w:val="8"/>
+          </w:tcPr>
+          <w:p>
+            <w:pPr>
+              <w:jc w:val="center"/>
+              <w:rPr>
+                <w:sz w:val="18"/>
+                <w:szCs w:val="18"/>
+                <w:lang w:val="en-US"/>
+              </w:rPr>
+            </w:pPr>
+            <w:r>
+              <w:rPr>
+                <w:sz w:val="18"/>
+                <w:szCs w:val="18"/>
+                <w:lang w:val="en-US"/>
+              </w:rPr>
+              <w:t>X (7:0)</w:t>
+            </w:r>
+          </w:p>
+        </w:tc>
+      </w:tr>
+      <w:tr>
+        <w:tc>
+          <w:tcPr>
+            <w:tcW w:w="846" w:type="dxa"/>
+          </w:tcPr>
+          <w:p>
+            <w:pPr>
+              <w:jc w:val="right"/>
+              <w:rPr>
+                <w:sz w:val="18"/>
+                <w:szCs w:val="18"/>
+                <w:lang w:val="en-US"/>
+              </w:rPr>
+            </w:pPr>
+            <w:r>
+              <w:rPr>
+                <w:sz w:val="18"/>
+                <w:szCs w:val="18"/>
+                <w:lang w:val="en-US"/>
+              </w:rPr>
+              <w:t>1</w:t>
+            </w:r>
+          </w:p>
+        </w:tc>
+        <w:tc>
+          <w:tcPr>
+            <w:tcW w:w="2948" w:type="dxa"/>
+            <w:gridSpan w:val="4"/>
+          </w:tcPr>
+          <w:p>
+            <w:pPr>
+              <w:jc w:val="center"/>
+              <w:rPr>
+                <w:sz w:val="18"/>
+                <w:szCs w:val="18"/>
+                <w:lang w:val="en-US"/>
+              </w:rPr>
+            </w:pPr>
+            <w:r>
+              <w:rPr>
+                <w:sz w:val="18"/>
+                <w:szCs w:val="18"/>
+                <w:lang w:val="en-US"/>
+              </w:rPr>
+              <w:t>Palette offset</w:t>
+            </w:r>
+          </w:p>
+        </w:tc>
+        <w:tc>
+          <w:tcPr>
+            <w:tcW w:w="737" w:type="dxa"/>
+          </w:tcPr>
+          <w:p>
+            <w:pPr>
+              <w:jc w:val="center"/>
+              <w:rPr>
+                <w:sz w:val="18"/>
+                <w:szCs w:val="18"/>
+                <w:lang w:val="en-US"/>
+              </w:rPr>
+            </w:pPr>
+            <w:r>
+              <w:rPr>
+                <w:sz w:val="18"/>
+                <w:szCs w:val="18"/>
+                <w:lang w:val="en-US"/>
+              </w:rPr>
+              <w:t>V</w:t>
+            </w:r>
+            <w:r>
+              <w:rPr>
+                <w:sz w:val="18"/>
+                <w:szCs w:val="18"/>
+                <w:lang w:val="en-US"/>
+              </w:rPr>
+              <w:t>-flip</w:t>
+            </w:r>
+          </w:p>
+        </w:tc>
+        <w:tc>
+          <w:tcPr>
+            <w:tcW w:w="737" w:type="dxa"/>
+          </w:tcPr>
+          <w:p>
+            <w:pPr>
+              <w:jc w:val="center"/>
+              <w:rPr>
+                <w:sz w:val="18"/>
+                <w:szCs w:val="18"/>
+                <w:lang w:val="en-US"/>
+              </w:rPr>
+            </w:pPr>
+            <w:r>
+              <w:rPr>
+                <w:sz w:val="18"/>
+                <w:szCs w:val="18"/>
+                <w:lang w:val="en-US"/>
+              </w:rPr>
+              <w:t>H</w:t>
+            </w:r>
+            <w:r>
+              <w:rPr>
+                <w:sz w:val="18"/>
+                <w:szCs w:val="18"/>
+                <w:lang w:val="en-US"/>
+              </w:rPr>
+              <w:t>-flip</w:t>
+            </w:r>
+          </w:p>
+        </w:tc>
+        <w:tc>
+          <w:tcPr>
+            <w:tcW w:w="1474" w:type="dxa"/>
+            <w:gridSpan w:val="2"/>
+          </w:tcPr>
+          <w:p>
+            <w:pPr>
+              <w:jc w:val="center"/>
+              <w:rPr>
+                <w:sz w:val="18"/>
+                <w:szCs w:val="18"/>
+                <w:lang w:val="en-US"/>
+              </w:rPr>
+            </w:pPr>
+            <w:r>
+              <w:rPr>
+                <w:sz w:val="18"/>
+                <w:szCs w:val="18"/>
+                <w:lang w:val="en-US"/>
+              </w:rPr>
+              <w:t>X (9:8)</w:t>
+            </w:r>
+          </w:p>
+        </w:tc>
+      </w:tr>
+      <w:tr>
+        <w:trPr>
+          <w:cnfStyle w:val="000000100000" w:firstRow="0" w:lastRow="0" w:firstColumn="0" w:lastColumn="0" w:oddVBand="0" w:evenVBand="0" w:oddHBand="1" w:evenHBand="0" w:firstRowFirstColumn="0" w:firstRowLastColumn="0" w:lastRowFirstColumn="0" w:lastRowLastColumn="0"/>
+        </w:trPr>
+        <w:tc>
+          <w:tcPr>
+            <w:tcW w:w="846" w:type="dxa"/>
+          </w:tcPr>
+          <w:p>
+            <w:pPr>
+              <w:jc w:val="right"/>
+              <w:rPr>
+                <w:sz w:val="18"/>
+                <w:szCs w:val="18"/>
+                <w:lang w:val="en-US"/>
+              </w:rPr>
+            </w:pPr>
+            <w:r>
+              <w:rPr>
+                <w:sz w:val="18"/>
+                <w:szCs w:val="18"/>
+                <w:lang w:val="en-US"/>
+              </w:rPr>
+              <w:t>2</w:t>
+            </w:r>
+          </w:p>
+        </w:tc>
+        <w:tc>
+          <w:tcPr>
+            <w:tcW w:w="5896" w:type="dxa"/>
+            <w:gridSpan w:val="8"/>
+          </w:tcPr>
+          <w:p>
+            <w:pPr>
+              <w:jc w:val="center"/>
+              <w:rPr>
+                <w:sz w:val="18"/>
+                <w:szCs w:val="18"/>
+                <w:lang w:val="en-US"/>
+              </w:rPr>
+            </w:pPr>
+            <w:r>
+              <w:rPr>
+                <w:sz w:val="18"/>
+                <w:szCs w:val="18"/>
+                <w:lang w:val="en-US"/>
+              </w:rPr>
+              <w:t>Y (7:0)</w:t>
+            </w:r>
+          </w:p>
+        </w:tc>
+      </w:tr>
+      <w:tr>
+        <w:tc>
+          <w:tcPr>
+            <w:tcW w:w="846" w:type="dxa"/>
+          </w:tcPr>
+          <w:p>
+            <w:pPr>
+              <w:jc w:val="right"/>
+              <w:rPr>
+                <w:sz w:val="18"/>
+                <w:szCs w:val="18"/>
+                <w:lang w:val="en-US"/>
+              </w:rPr>
+            </w:pPr>
+            <w:r>
+              <w:rPr>
+                <w:sz w:val="18"/>
+                <w:szCs w:val="18"/>
+                <w:lang w:val="en-US"/>
+              </w:rPr>
+              <w:t>3</w:t>
+            </w:r>
+          </w:p>
+        </w:tc>
+        <w:tc>
+          <w:tcPr>
+            <w:tcW w:w="2948" w:type="dxa"/>
+            <w:gridSpan w:val="4"/>
+          </w:tcPr>
+          <w:p>
+            <w:pPr>
+              <w:jc w:val="center"/>
+              <w:rPr>
+                <w:sz w:val="18"/>
+                <w:szCs w:val="18"/>
+                <w:lang w:val="en-US"/>
+              </w:rPr>
+            </w:pPr>
+            <w:r>
+              <w:rPr>
+                <w:sz w:val="18"/>
+                <w:szCs w:val="18"/>
+                <w:lang w:val="en-US"/>
+              </w:rPr>
+              <w:t>Collision mask</w:t>
+            </w:r>
+          </w:p>
+        </w:tc>
+        <w:tc>
+          <w:tcPr>
+            <w:tcW w:w="1474" w:type="dxa"/>
+            <w:gridSpan w:val="2"/>
+          </w:tcPr>
+          <w:p>
+            <w:pPr>
+              <w:jc w:val="center"/>
+              <w:rPr>
+                <w:sz w:val="18"/>
+                <w:szCs w:val="18"/>
+                <w:lang w:val="en-US"/>
+              </w:rPr>
+            </w:pPr>
+            <w:r>
+              <w:rPr>
+                <w:sz w:val="18"/>
+                <w:szCs w:val="18"/>
+                <w:lang w:val="en-US"/>
+              </w:rPr>
+              <w:t>Z-depth</w:t>
+            </w:r>
+          </w:p>
+        </w:tc>
+        <w:tc>
+          <w:tcPr>
+            <w:tcW w:w="737" w:type="dxa"/>
+          </w:tcPr>
+          <w:p>
+            <w:pPr>
+              <w:jc w:val="center"/>
+              <w:rPr>
+                <w:sz w:val="18"/>
+                <w:szCs w:val="18"/>
+                <w:lang w:val="en-US"/>
+              </w:rPr>
+            </w:pPr>
+            <w:r>
+              <w:rPr>
+                <w:sz w:val="18"/>
+                <w:szCs w:val="18"/>
+                <w:lang w:val="en-US"/>
+              </w:rPr>
+              <w:t>Mode</w:t>
+            </w:r>
+          </w:p>
+        </w:tc>
+        <w:tc>
+          <w:tcPr>
+            <w:tcW w:w="737" w:type="dxa"/>
+          </w:tcPr>
+          <w:p>
+            <w:pPr>
+              <w:jc w:val="center"/>
+              <w:rPr>
+                <w:sz w:val="18"/>
+                <w:szCs w:val="18"/>
+                <w:lang w:val="en-US"/>
+              </w:rPr>
+            </w:pPr>
+            <w:r>
+              <w:rPr>
+                <w:sz w:val="18"/>
+                <w:szCs w:val="18"/>
+                <w:lang w:val="en-US"/>
+              </w:rPr>
+              <w:t>Y (8)</w:t>
+            </w:r>
+          </w:p>
+        </w:tc>
+      </w:tr>
+      <w:tr>
+        <w:trPr>
+          <w:cnfStyle w:val="000000100000" w:firstRow="0" w:lastRow="0" w:firstColumn="0" w:lastColumn="0" w:oddVBand="0" w:evenVBand="0" w:oddHBand="1" w:evenHBand="0" w:firstRowFirstColumn="0" w:firstRowLastColumn="0" w:lastRowFirstColumn="0" w:lastRowLastColumn="0"/>
+        </w:trPr>
+        <w:tc>
+          <w:tcPr>
+            <w:tcW w:w="846" w:type="dxa"/>
+          </w:tcPr>
+          <w:p>
+            <w:pPr>
+              <w:jc w:val="right"/>
+              <w:rPr>
+                <w:sz w:val="18"/>
+                <w:szCs w:val="18"/>
+                <w:lang w:val="en-US"/>
+              </w:rPr>
+            </w:pPr>
+            <w:r>
+              <w:rPr>
+                <w:sz w:val="18"/>
+                <w:szCs w:val="18"/>
+                <w:lang w:val="en-US"/>
+              </w:rPr>
+              <w:t>4</w:t>
+            </w:r>
+          </w:p>
+        </w:tc>
+        <w:tc>
+          <w:tcPr>
+            <w:tcW w:w="5896" w:type="dxa"/>
+            <w:gridSpan w:val="8"/>
+          </w:tcPr>
+          <w:p>
+            <w:pPr>
+              <w:jc w:val="center"/>
+              <w:rPr>
+                <w:sz w:val="18"/>
+                <w:szCs w:val="18"/>
+                <w:lang w:val="en-US"/>
+              </w:rPr>
+            </w:pPr>
+            <w:r>
+              <w:rPr>
+                <w:sz w:val="18"/>
+                <w:szCs w:val="18"/>
+                <w:lang w:val="en-US"/>
+              </w:rPr>
+              <w:t>Address (12:5)</w:t>
+            </w:r>
+          </w:p>
+        </w:tc>
+      </w:tr>
+      <w:tr>
+        <w:tc>
+          <w:tcPr>
+            <w:tcW w:w="846" w:type="dxa"/>
+          </w:tcPr>
+          <w:p>
+            <w:pPr>
+              <w:jc w:val="right"/>
+              <w:rPr>
+                <w:sz w:val="18"/>
+                <w:szCs w:val="18"/>
+                <w:lang w:val="en-US"/>
+              </w:rPr>
+            </w:pPr>
+            <w:r>
+              <w:rPr>
+                <w:sz w:val="18"/>
+                <w:szCs w:val="18"/>
+                <w:lang w:val="en-US"/>
+              </w:rPr>
+              <w:t>5</w:t>
+            </w:r>
+          </w:p>
+        </w:tc>
+        <w:tc>
+          <w:tcPr>
+            <w:tcW w:w="1474" w:type="dxa"/>
+            <w:gridSpan w:val="2"/>
+          </w:tcPr>
+          <w:p>
+            <w:pPr>
+              <w:jc w:val="center"/>
+              <w:rPr>
+                <w:sz w:val="18"/>
+                <w:szCs w:val="18"/>
+                <w:lang w:val="en-US"/>
+              </w:rPr>
+            </w:pPr>
+            <w:r>
+              <w:rPr>
+                <w:sz w:val="18"/>
+                <w:szCs w:val="18"/>
+                <w:lang w:val="en-US"/>
+              </w:rPr>
+              <w:t xml:space="preserve">Sprite </w:t>
+            </w:r>
+            <w:r>
+              <w:rPr>
+                <w:sz w:val="18"/>
+                <w:szCs w:val="18"/>
+                <w:lang w:val="en-US"/>
+              </w:rPr>
+              <w:t>height</w:t>
+            </w:r>
+          </w:p>
+        </w:tc>
+        <w:tc>
+          <w:tcPr>
+            <w:tcW w:w="1474" w:type="dxa"/>
+            <w:gridSpan w:val="2"/>
+          </w:tcPr>
+          <w:p>
+            <w:pPr>
+              <w:jc w:val="center"/>
+              <w:rPr>
+                <w:sz w:val="18"/>
+                <w:szCs w:val="18"/>
+                <w:lang w:val="en-US"/>
+              </w:rPr>
+            </w:pPr>
+            <w:r>
+              <w:rPr>
+                <w:sz w:val="18"/>
+                <w:szCs w:val="18"/>
+                <w:lang w:val="en-US"/>
+              </w:rPr>
+              <w:t xml:space="preserve">Sprite </w:t>
+            </w:r>
+            <w:r>
+              <w:rPr>
+                <w:sz w:val="18"/>
+                <w:szCs w:val="18"/>
+                <w:lang w:val="en-US"/>
+              </w:rPr>
+              <w:t>width</w:t>
+            </w:r>
+          </w:p>
+        </w:tc>
+        <w:tc>
+          <w:tcPr>
+            <w:tcW w:w="2948" w:type="dxa"/>
+            <w:gridSpan w:val="4"/>
+          </w:tcPr>
+          <w:p>
+            <w:pPr>
+              <w:jc w:val="center"/>
+              <w:rPr>
+                <w:sz w:val="18"/>
+                <w:szCs w:val="18"/>
+                <w:lang w:val="en-US"/>
+              </w:rPr>
+            </w:pPr>
+            <w:r>
+              <w:rPr>
+                <w:sz w:val="18"/>
+                <w:szCs w:val="18"/>
+                <w:lang w:val="en-US"/>
+              </w:rPr>
+              <w:t>Address (1</w:t>
+            </w:r>
+            <w:r>
+              <w:rPr>
+                <w:sz w:val="18"/>
+                <w:szCs w:val="18"/>
+                <w:lang w:val="en-US"/>
+              </w:rPr>
+              <w:t>6</w:t>
+            </w:r>
+            <w:r>
+              <w:rPr>
+                <w:sz w:val="18"/>
+                <w:szCs w:val="18"/>
+                <w:lang w:val="en-US"/>
+              </w:rPr>
+              <w:t>:13)</w:t>
+            </w:r>
+          </w:p>
+        </w:tc>
+      </w:tr>
+      <w:tr>
+        <w:trPr>
+          <w:cnfStyle w:val="000000100000" w:firstRow="0" w:lastRow="0" w:firstColumn="0" w:lastColumn="0" w:oddVBand="0" w:evenVBand="0" w:oddHBand="1" w:evenHBand="0" w:firstRowFirstColumn="0" w:firstRowLastColumn="0" w:lastRowFirstColumn="0" w:lastRowLastColumn="0"/>
+        </w:trPr>
+        <w:tc>
+          <w:tcPr>
+            <w:tcW w:w="846" w:type="dxa"/>
+          </w:tcPr>
+          <w:p>
+            <w:pPr>
+              <w:jc w:val="right"/>
+              <w:rPr>
+                <w:sz w:val="18"/>
+                <w:szCs w:val="18"/>
+                <w:lang w:val="en-US"/>
+              </w:rPr>
+            </w:pPr>
+            <w:r>
+              <w:rPr>
+                <w:sz w:val="18"/>
+                <w:szCs w:val="18"/>
+                <w:lang w:val="en-US"/>
+              </w:rPr>
+              <w:t>6</w:t>
+            </w:r>
+          </w:p>
+        </w:tc>
+        <w:tc>
+          <w:tcPr>
+            <w:tcW w:w="5896" w:type="dxa"/>
+            <w:gridSpan w:val="8"/>
+          </w:tcPr>
+          <w:p>
+            <w:pPr>
+              <w:jc w:val="center"/>
+              <w:rPr>
+                <w:sz w:val="18"/>
+                <w:szCs w:val="18"/>
+                <w:lang w:val="en-US"/>
+              </w:rPr>
+            </w:pPr>
+            <w:r>
+              <w:rPr>
+                <w:sz w:val="18"/>
+                <w:szCs w:val="18"/>
+                <w:lang w:val="en-US"/>
+              </w:rPr>
+              <w:t>-</w:t>
+            </w:r>
+          </w:p>
+        </w:tc>
+      </w:tr>
+      <w:tr>
+        <w:tc>
+          <w:tcPr>
+            <w:tcW w:w="846" w:type="dxa"/>
+          </w:tcPr>
+          <w:p>
+            <w:pPr>
+              <w:jc w:val="right"/>
+              <w:rPr>
+                <w:sz w:val="18"/>
+                <w:szCs w:val="18"/>
+                <w:lang w:val="en-US"/>
+              </w:rPr>
+            </w:pPr>
+            <w:r>
+              <w:rPr>
+                <w:sz w:val="18"/>
+                <w:szCs w:val="18"/>
+                <w:lang w:val="en-US"/>
+              </w:rPr>
+              <w:t>7</w:t>
+            </w:r>
+          </w:p>
+        </w:tc>
+        <w:tc>
+          <w:tcPr>
+            <w:tcW w:w="5896" w:type="dxa"/>
+            <w:gridSpan w:val="8"/>
+          </w:tcPr>
+          <w:p>
+            <w:pPr>
+              <w:jc w:val="center"/>
+              <w:rPr>
+                <w:sz w:val="18"/>
+                <w:szCs w:val="18"/>
+                <w:lang w:val="en-US"/>
+              </w:rPr>
+            </w:pPr>
+            <w:r>
+              <w:rPr>
+                <w:sz w:val="18"/>
+                <w:szCs w:val="18"/>
+                <w:lang w:val="en-US"/>
+              </w:rPr>
+              <w:t>-</w:t>
+            </w:r>
+          </w:p>
+        </w:tc>
+      </w:tr>
+    </w:tbl>
+    <w:p>
+      <w:pPr>
+        <w:rPr>
+          <w:lang w:val="en-US"/>
+        </w:rPr>
+      </w:pPr>
+    </w:p>
+    <w:tbl>
+      <w:tblPr>
+        <w:tblStyle w:val="Onopgemaaktetabel1"/>
+        <w:tblW w:w="0" w:type="auto"/>
+        <w:tblLook w:val="0420" w:firstRow="1" w:lastRow="0" w:firstColumn="0" w:lastColumn="0" w:noHBand="0" w:noVBand="1"/>
+      </w:tblPr>
+      <w:tblGrid>
+        <w:gridCol w:w="747"/>
+        <w:gridCol w:w="1162"/>
+      </w:tblGrid>
+      <w:tr>
+        <w:trPr>
+          <w:cnfStyle w:val="100000000000" w:firstRow="1" w:lastRow="0" w:firstColumn="0" w:lastColumn="0" w:oddVBand="0" w:evenVBand="0" w:oddHBand="0" w:evenHBand="0" w:firstRowFirstColumn="0" w:firstRowLastColumn="0" w:lastRowFirstColumn="0" w:lastRowLastColumn="0"/>
+        </w:trPr>
+        <w:tc>
+          <w:tcPr>
+            <w:tcW w:w="747" w:type="dxa"/>
+          </w:tcPr>
+          <w:p>
+            <w:pPr>
+              <w:jc w:val="right"/>
+              <w:rPr>
+                <w:sz w:val="18"/>
+                <w:szCs w:val="18"/>
+                <w:lang w:val="en-US"/>
+              </w:rPr>
+            </w:pPr>
+            <w:r>
+              <w:rPr>
+                <w:sz w:val="18"/>
+                <w:szCs w:val="18"/>
+                <w:lang w:val="en-US"/>
+              </w:rPr>
+              <w:t>Mode</w:t>
+            </w:r>
+          </w:p>
+        </w:tc>
+        <w:tc>
+          <w:tcPr>
+            <w:tcW w:w="1162" w:type="dxa"/>
+          </w:tcPr>
+          <w:p>
+            <w:pPr>
+              <w:rPr>
+                <w:sz w:val="18"/>
+                <w:szCs w:val="18"/>
+                <w:lang w:val="en-US"/>
+              </w:rPr>
+            </w:pPr>
+            <w:r>
+              <w:rPr>
+                <w:sz w:val="18"/>
+                <w:szCs w:val="18"/>
+                <w:lang w:val="en-US"/>
+              </w:rPr>
+              <w:t>Description</w:t>
+            </w:r>
+          </w:p>
+        </w:tc>
+      </w:tr>
+      <w:tr>
+        <w:trPr>
+          <w:cnfStyle w:val="000000100000" w:firstRow="0" w:lastRow="0" w:firstColumn="0" w:lastColumn="0" w:oddVBand="0" w:evenVBand="0" w:oddHBand="1" w:evenHBand="0" w:firstRowFirstColumn="0" w:firstRowLastColumn="0" w:lastRowFirstColumn="0" w:lastRowLastColumn="0"/>
+        </w:trPr>
+        <w:tc>
+          <w:tcPr>
+            <w:tcW w:w="747" w:type="dxa"/>
+          </w:tcPr>
+          <w:p>
+            <w:pPr>
+              <w:tabs>
+                <w:tab w:val="left" w:pos="767"/>
+              </w:tabs>
+              <w:jc w:val="right"/>
+              <w:rPr>
+                <w:sz w:val="18"/>
+                <w:szCs w:val="18"/>
+                <w:lang w:val="en-US"/>
+              </w:rPr>
+            </w:pPr>
+            <w:r>
+              <w:rPr>
+                <w:sz w:val="18"/>
+                <w:szCs w:val="18"/>
+                <w:lang w:val="en-US"/>
+              </w:rPr>
+              <w:t>0</w:t>
+            </w:r>
+          </w:p>
+        </w:tc>
+        <w:tc>
+          <w:tcPr>
+            <w:tcW w:w="1162" w:type="dxa"/>
+          </w:tcPr>
+          <w:p>
+            <w:pPr>
+              <w:rPr>
+                <w:sz w:val="18"/>
+                <w:szCs w:val="18"/>
+                <w:lang w:val="en-US"/>
+              </w:rPr>
+            </w:pPr>
+            <w:r>
+              <w:rPr>
+                <w:sz w:val="18"/>
+                <w:szCs w:val="18"/>
+                <w:lang w:val="en-US"/>
+              </w:rPr>
+              <w:t xml:space="preserve">4 </w:t>
+            </w:r>
+            <w:proofErr w:type="spellStart"/>
+            <w:r>
+              <w:rPr>
+                <w:sz w:val="18"/>
+                <w:szCs w:val="18"/>
+                <w:lang w:val="en-US"/>
+              </w:rPr>
+              <w:t>bpp</w:t>
+            </w:r>
+            <w:proofErr w:type="spellEnd"/>
+          </w:p>
+        </w:tc>
+      </w:tr>
+      <w:tr>
+        <w:tc>
+          <w:tcPr>
+            <w:tcW w:w="747" w:type="dxa"/>
+          </w:tcPr>
+          <w:p>
+            <w:pPr>
+              <w:jc w:val="right"/>
+              <w:rPr>
+                <w:sz w:val="18"/>
+                <w:szCs w:val="18"/>
+                <w:lang w:val="en-US"/>
+              </w:rPr>
+            </w:pPr>
+            <w:r>
+              <w:rPr>
+                <w:sz w:val="18"/>
+                <w:szCs w:val="18"/>
+                <w:lang w:val="en-US"/>
+              </w:rPr>
+              <w:t>1</w:t>
+            </w:r>
+          </w:p>
+        </w:tc>
+        <w:tc>
+          <w:tcPr>
+            <w:tcW w:w="1162" w:type="dxa"/>
+          </w:tcPr>
+          <w:p>
+            <w:pPr>
+              <w:rPr>
+                <w:sz w:val="18"/>
+                <w:szCs w:val="18"/>
+                <w:lang w:val="en-US"/>
+              </w:rPr>
+            </w:pPr>
+            <w:r>
+              <w:rPr>
+                <w:sz w:val="18"/>
+                <w:szCs w:val="18"/>
+                <w:lang w:val="en-US"/>
+              </w:rPr>
+              <w:t xml:space="preserve">16 </w:t>
+            </w:r>
+            <w:proofErr w:type="spellStart"/>
+            <w:r>
+              <w:rPr>
+                <w:sz w:val="18"/>
+                <w:szCs w:val="18"/>
+                <w:lang w:val="en-US"/>
+              </w:rPr>
+              <w:t>bpp</w:t>
+            </w:r>
+            <w:proofErr w:type="spellEnd"/>
+          </w:p>
+        </w:tc>
+      </w:tr>
+    </w:tbl>
+    <w:p>
+      <w:pPr>
+        <w:rPr>
+          <w:lang w:val="en-US"/>
+        </w:rPr>
+      </w:pPr>
+    </w:p>
+    <w:tbl>
+      <w:tblPr>
+        <w:tblStyle w:val="Onopgemaaktetabel1"/>
+        <w:tblW w:w="0" w:type="auto"/>
+        <w:tblLook w:val="0420" w:firstRow="1" w:lastRow="0" w:firstColumn="0" w:lastColumn="0" w:noHBand="0" w:noVBand="1"/>
+      </w:tblPr>
+      <w:tblGrid>
+        <w:gridCol w:w="890"/>
+        <w:gridCol w:w="3140"/>
+      </w:tblGrid>
+      <w:tr>
+        <w:trPr>
+          <w:cnfStyle w:val="100000000000" w:firstRow="1" w:lastRow="0" w:firstColumn="0" w:lastColumn="0" w:oddVBand="0" w:evenVBand="0" w:oddHBand="0" w:evenHBand="0" w:firstRowFirstColumn="0" w:firstRowLastColumn="0" w:lastRowFirstColumn="0" w:lastRowLastColumn="0"/>
+        </w:trPr>
+        <w:tc>
+          <w:tcPr>
+            <w:tcW w:w="890" w:type="dxa"/>
+          </w:tcPr>
+          <w:p>
+            <w:pPr>
+              <w:jc w:val="right"/>
+              <w:rPr>
+                <w:sz w:val="18"/>
+                <w:szCs w:val="18"/>
+                <w:lang w:val="en-US"/>
+              </w:rPr>
+            </w:pPr>
+            <w:r>
+              <w:rPr>
+                <w:sz w:val="18"/>
+                <w:szCs w:val="18"/>
+                <w:lang w:val="en-US"/>
+              </w:rPr>
+              <w:t>Z-depth</w:t>
+            </w:r>
+          </w:p>
+        </w:tc>
+        <w:tc>
+          <w:tcPr>
+            <w:tcW w:w="3140" w:type="dxa"/>
+          </w:tcPr>
+          <w:p>
+            <w:pPr>
+              <w:rPr>
+                <w:sz w:val="18"/>
+                <w:szCs w:val="18"/>
+                <w:lang w:val="en-US"/>
+              </w:rPr>
+            </w:pPr>
+            <w:r>
+              <w:rPr>
+                <w:sz w:val="18"/>
+                <w:szCs w:val="18"/>
+                <w:lang w:val="en-US"/>
+              </w:rPr>
+              <w:t>Description</w:t>
+            </w:r>
+          </w:p>
+        </w:tc>
+      </w:tr>
+      <w:tr>
+        <w:trPr>
+          <w:cnfStyle w:val="000000100000" w:firstRow="0" w:lastRow="0" w:firstColumn="0" w:lastColumn="0" w:oddVBand="0" w:evenVBand="0" w:oddHBand="1" w:evenHBand="0" w:firstRowFirstColumn="0" w:firstRowLastColumn="0" w:lastRowFirstColumn="0" w:lastRowLastColumn="0"/>
+        </w:trPr>
+        <w:tc>
+          <w:tcPr>
+            <w:tcW w:w="890" w:type="dxa"/>
+          </w:tcPr>
+          <w:p>
+            <w:pPr>
+              <w:tabs>
+                <w:tab w:val="left" w:pos="767"/>
+              </w:tabs>
+              <w:jc w:val="right"/>
+              <w:rPr>
+                <w:sz w:val="18"/>
+                <w:szCs w:val="18"/>
+                <w:lang w:val="en-US"/>
+              </w:rPr>
+            </w:pPr>
+            <w:r>
+              <w:rPr>
+                <w:sz w:val="18"/>
+                <w:szCs w:val="18"/>
+                <w:lang w:val="en-US"/>
+              </w:rPr>
+              <w:t>0</w:t>
+            </w:r>
+          </w:p>
+        </w:tc>
+        <w:tc>
+          <w:tcPr>
+            <w:tcW w:w="3140" w:type="dxa"/>
+          </w:tcPr>
+          <w:p>
+            <w:pPr>
+              <w:rPr>
+                <w:sz w:val="18"/>
+                <w:szCs w:val="18"/>
+                <w:lang w:val="en-US"/>
+              </w:rPr>
+            </w:pPr>
+            <w:r>
+              <w:rPr>
+                <w:sz w:val="18"/>
+                <w:szCs w:val="18"/>
+                <w:lang w:val="en-US"/>
+              </w:rPr>
+              <w:t>Sprite disabled</w:t>
+            </w:r>
+          </w:p>
+        </w:tc>
+      </w:tr>
+      <w:tr>
+        <w:tc>
+          <w:tcPr>
+            <w:tcW w:w="890" w:type="dxa"/>
+          </w:tcPr>
+          <w:p>
+            <w:pPr>
+              <w:jc w:val="right"/>
+              <w:rPr>
+                <w:sz w:val="18"/>
+                <w:szCs w:val="18"/>
+                <w:lang w:val="en-US"/>
+              </w:rPr>
+            </w:pPr>
+            <w:r>
+              <w:rPr>
+                <w:sz w:val="18"/>
+                <w:szCs w:val="18"/>
+                <w:lang w:val="en-US"/>
+              </w:rPr>
+              <w:t>1</w:t>
+            </w:r>
+          </w:p>
+        </w:tc>
+        <w:tc>
+          <w:tcPr>
+            <w:tcW w:w="3140" w:type="dxa"/>
+          </w:tcPr>
+          <w:p>
+            <w:pPr>
+              <w:rPr>
+                <w:sz w:val="18"/>
+                <w:szCs w:val="18"/>
+                <w:lang w:val="en-US"/>
+              </w:rPr>
+            </w:pPr>
+            <w:r>
+              <w:rPr>
+                <w:sz w:val="18"/>
+                <w:szCs w:val="18"/>
+                <w:lang w:val="en-US"/>
+              </w:rPr>
+              <w:t>Sprite between background and layer1</w:t>
+            </w:r>
+          </w:p>
+        </w:tc>
+      </w:tr>
+      <w:tr>
+        <w:trPr>
+          <w:cnfStyle w:val="000000100000" w:firstRow="0" w:lastRow="0" w:firstColumn="0" w:lastColumn="0" w:oddVBand="0" w:evenVBand="0" w:oddHBand="1" w:evenHBand="0" w:firstRowFirstColumn="0" w:firstRowLastColumn="0" w:lastRowFirstColumn="0" w:lastRowLastColumn="0"/>
+        </w:trPr>
+        <w:tc>
+          <w:tcPr>
+            <w:tcW w:w="890" w:type="dxa"/>
+          </w:tcPr>
+          <w:p>
+            <w:pPr>
+              <w:jc w:val="right"/>
+              <w:rPr>
+                <w:sz w:val="18"/>
+                <w:szCs w:val="18"/>
+                <w:lang w:val="en-US"/>
+              </w:rPr>
+            </w:pPr>
+            <w:r>
+              <w:rPr>
+                <w:sz w:val="18"/>
+                <w:szCs w:val="18"/>
+                <w:lang w:val="en-US"/>
+              </w:rPr>
+              <w:t>2</w:t>
+            </w:r>
+          </w:p>
+        </w:tc>
+        <w:tc>
+          <w:tcPr>
+            <w:tcW w:w="3140" w:type="dxa"/>
+          </w:tcPr>
+          <w:p>
+            <w:pPr>
+              <w:rPr>
+                <w:sz w:val="18"/>
+                <w:szCs w:val="18"/>
+                <w:lang w:val="en-US"/>
+              </w:rPr>
+            </w:pPr>
+            <w:r>
+              <w:rPr>
+                <w:sz w:val="18"/>
+                <w:szCs w:val="18"/>
+                <w:lang w:val="en-US"/>
+              </w:rPr>
+              <w:t>Sprite between layer 1 and layer 2</w:t>
+            </w:r>
+          </w:p>
+        </w:tc>
+      </w:tr>
+      <w:tr>
+        <w:tc>
+          <w:tcPr>
+            <w:tcW w:w="890" w:type="dxa"/>
+          </w:tcPr>
+          <w:p>
+            <w:pPr>
+              <w:jc w:val="right"/>
+              <w:rPr>
+                <w:sz w:val="18"/>
+                <w:szCs w:val="18"/>
+                <w:lang w:val="en-US"/>
+              </w:rPr>
+            </w:pPr>
+            <w:r>
+              <w:rPr>
+                <w:sz w:val="18"/>
+                <w:szCs w:val="18"/>
+                <w:lang w:val="en-US"/>
+              </w:rPr>
+              <w:t>3</w:t>
+            </w:r>
+          </w:p>
+        </w:tc>
+        <w:tc>
+          <w:tcPr>
+            <w:tcW w:w="3140" w:type="dxa"/>
+          </w:tcPr>
+          <w:p>
+            <w:pPr>
+              <w:rPr>
+                <w:sz w:val="18"/>
+                <w:szCs w:val="18"/>
+                <w:lang w:val="en-US"/>
+              </w:rPr>
+            </w:pPr>
+            <w:r>
+              <w:rPr>
+                <w:sz w:val="18"/>
+                <w:szCs w:val="18"/>
+                <w:lang w:val="en-US"/>
+              </w:rPr>
+              <w:t>Sprite in front of layer 2</w:t>
+            </w:r>
+          </w:p>
+        </w:tc>
+      </w:tr>
+    </w:tbl>
+    <w:p/>
+    <w:tbl>
+      <w:tblPr>
+        <w:tblStyle w:val="Onopgemaaktetabel1"/>
+        <w:tblW w:w="0" w:type="auto"/>
+        <w:tblLook w:val="0420" w:firstRow="1" w:lastRow="0" w:firstColumn="0" w:lastColumn="0" w:noHBand="0" w:noVBand="1"/>
+      </w:tblPr>
+      <w:tblGrid>
+        <w:gridCol w:w="1858"/>
+        <w:gridCol w:w="1162"/>
+      </w:tblGrid>
+      <w:tr>
+        <w:trPr>
+          <w:cnfStyle w:val="100000000000" w:firstRow="1" w:lastRow="0" w:firstColumn="0" w:lastColumn="0" w:oddVBand="0" w:evenVBand="0" w:oddHBand="0" w:evenHBand="0" w:firstRowFirstColumn="0" w:firstRowLastColumn="0" w:lastRowFirstColumn="0" w:lastRowLastColumn="0"/>
+        </w:trPr>
+        <w:tc>
+          <w:tcPr>
+            <w:tcW w:w="1858" w:type="dxa"/>
+          </w:tcPr>
+          <w:p>
+            <w:pPr>
+              <w:jc w:val="right"/>
+              <w:rPr>
+                <w:sz w:val="18"/>
+                <w:szCs w:val="18"/>
+                <w:lang w:val="en-US"/>
+              </w:rPr>
+            </w:pPr>
+            <w:r>
+              <w:rPr>
+                <w:sz w:val="18"/>
+                <w:szCs w:val="18"/>
+                <w:lang w:val="en-US"/>
+              </w:rPr>
+              <w:t>Sprite width / height</w:t>
+            </w:r>
+          </w:p>
+        </w:tc>
+        <w:tc>
+          <w:tcPr>
+            <w:tcW w:w="1162" w:type="dxa"/>
+          </w:tcPr>
+          <w:p>
+            <w:pPr>
+              <w:rPr>
+                <w:sz w:val="18"/>
+                <w:szCs w:val="18"/>
+                <w:lang w:val="en-US"/>
+              </w:rPr>
+            </w:pPr>
+            <w:r>
+              <w:rPr>
+                <w:sz w:val="18"/>
+                <w:szCs w:val="18"/>
+                <w:lang w:val="en-US"/>
+              </w:rPr>
+              <w:t>Description</w:t>
+            </w:r>
+          </w:p>
+        </w:tc>
+      </w:tr>
+      <w:tr>
+        <w:trPr>
+          <w:cnfStyle w:val="000000100000" w:firstRow="0" w:lastRow="0" w:firstColumn="0" w:lastColumn="0" w:oddVBand="0" w:evenVBand="0" w:oddHBand="1" w:evenHBand="0" w:firstRowFirstColumn="0" w:firstRowLastColumn="0" w:lastRowFirstColumn="0" w:lastRowLastColumn="0"/>
+        </w:trPr>
+        <w:tc>
+          <w:tcPr>
+            <w:tcW w:w="1858" w:type="dxa"/>
+          </w:tcPr>
+          <w:p>
+            <w:pPr>
+              <w:tabs>
+                <w:tab w:val="left" w:pos="767"/>
+              </w:tabs>
+              <w:jc w:val="right"/>
+              <w:rPr>
+                <w:sz w:val="18"/>
+                <w:szCs w:val="18"/>
+                <w:lang w:val="en-US"/>
+              </w:rPr>
+            </w:pPr>
+            <w:r>
+              <w:rPr>
+                <w:sz w:val="18"/>
+                <w:szCs w:val="18"/>
+                <w:lang w:val="en-US"/>
+              </w:rPr>
+              <w:t>0</w:t>
+            </w:r>
+          </w:p>
+        </w:tc>
+        <w:tc>
+          <w:tcPr>
+            <w:tcW w:w="1162" w:type="dxa"/>
+          </w:tcPr>
+          <w:p>
+            <w:pPr>
+              <w:rPr>
+                <w:sz w:val="18"/>
+                <w:szCs w:val="18"/>
+                <w:lang w:val="en-US"/>
+              </w:rPr>
+            </w:pPr>
+            <w:r>
+              <w:rPr>
+                <w:sz w:val="18"/>
+                <w:szCs w:val="18"/>
+                <w:lang w:val="en-US"/>
+              </w:rPr>
+              <w:t>8 px</w:t>
+            </w:r>
+          </w:p>
+        </w:tc>
+      </w:tr>
+      <w:tr>
+        <w:tc>
+          <w:tcPr>
+            <w:tcW w:w="1858" w:type="dxa"/>
+          </w:tcPr>
+          <w:p>
+            <w:pPr>
+              <w:jc w:val="right"/>
+              <w:rPr>
+                <w:sz w:val="18"/>
+                <w:szCs w:val="18"/>
+                <w:lang w:val="en-US"/>
+              </w:rPr>
+            </w:pPr>
+            <w:r>
+              <w:rPr>
+                <w:sz w:val="18"/>
+                <w:szCs w:val="18"/>
+                <w:lang w:val="en-US"/>
+              </w:rPr>
+              <w:t>1</w:t>
+            </w:r>
+          </w:p>
+        </w:tc>
+        <w:tc>
+          <w:tcPr>
+            <w:tcW w:w="1162" w:type="dxa"/>
+          </w:tcPr>
+          <w:p>
+            <w:pPr>
+              <w:rPr>
+                <w:sz w:val="18"/>
+                <w:szCs w:val="18"/>
+                <w:lang w:val="en-US"/>
+              </w:rPr>
+            </w:pPr>
+            <w:r>
+              <w:rPr>
+                <w:sz w:val="18"/>
+                <w:szCs w:val="18"/>
+                <w:lang w:val="en-US"/>
+              </w:rPr>
+              <w:t>16 px</w:t>
+            </w:r>
+          </w:p>
+        </w:tc>
+      </w:tr>
+      <w:tr>
+        <w:trPr>
+          <w:cnfStyle w:val="000000100000" w:firstRow="0" w:lastRow="0" w:firstColumn="0" w:lastColumn="0" w:oddVBand="0" w:evenVBand="0" w:oddHBand="1" w:evenHBand="0" w:firstRowFirstColumn="0" w:firstRowLastColumn="0" w:lastRowFirstColumn="0" w:lastRowLastColumn="0"/>
+        </w:trPr>
+        <w:tc>
+          <w:tcPr>
+            <w:tcW w:w="1858" w:type="dxa"/>
+          </w:tcPr>
+          <w:p>
+            <w:pPr>
+              <w:jc w:val="right"/>
+              <w:rPr>
+                <w:sz w:val="18"/>
+                <w:szCs w:val="18"/>
+                <w:lang w:val="en-US"/>
+              </w:rPr>
+            </w:pPr>
+            <w:r>
+              <w:rPr>
+                <w:sz w:val="18"/>
+                <w:szCs w:val="18"/>
+                <w:lang w:val="en-US"/>
+              </w:rPr>
+              <w:t>2</w:t>
+            </w:r>
+          </w:p>
+        </w:tc>
+        <w:tc>
+          <w:tcPr>
+            <w:tcW w:w="1162" w:type="dxa"/>
+          </w:tcPr>
+          <w:p>
+            <w:pPr>
+              <w:rPr>
+                <w:sz w:val="18"/>
+                <w:szCs w:val="18"/>
+                <w:lang w:val="en-US"/>
+              </w:rPr>
+            </w:pPr>
+            <w:r>
+              <w:rPr>
+                <w:sz w:val="18"/>
+                <w:szCs w:val="18"/>
+                <w:lang w:val="en-US"/>
+              </w:rPr>
+              <w:t>32 px</w:t>
+            </w:r>
+          </w:p>
+        </w:tc>
+      </w:tr>
+      <w:tr>
+        <w:tc>
+          <w:tcPr>
+            <w:tcW w:w="1858" w:type="dxa"/>
+          </w:tcPr>
+          <w:p>
+            <w:pPr>
+              <w:jc w:val="right"/>
+              <w:rPr>
+                <w:sz w:val="18"/>
+                <w:szCs w:val="18"/>
+                <w:lang w:val="en-US"/>
+              </w:rPr>
+            </w:pPr>
+            <w:r>
+              <w:rPr>
+                <w:sz w:val="18"/>
+                <w:szCs w:val="18"/>
+                <w:lang w:val="en-US"/>
+              </w:rPr>
+              <w:t>3</w:t>
+            </w:r>
+          </w:p>
+        </w:tc>
+        <w:tc>
+          <w:tcPr>
+            <w:tcW w:w="1162" w:type="dxa"/>
+          </w:tcPr>
+          <w:p>
+            <w:pPr>
+              <w:rPr>
+                <w:sz w:val="18"/>
+                <w:szCs w:val="18"/>
+                <w:lang w:val="en-US"/>
+              </w:rPr>
+            </w:pPr>
+            <w:r>
+              <w:rPr>
+                <w:sz w:val="18"/>
+                <w:szCs w:val="18"/>
+                <w:lang w:val="en-US"/>
+              </w:rPr>
+              <w:t>64 px</w:t>
+            </w:r>
+          </w:p>
+        </w:tc>
+      </w:tr>
+    </w:tbl>
+    <w:p/>
+    <w:p>
+      <w:pPr>
+        <w:rPr>
+          <w:lang w:val="en-US"/>
+        </w:rPr>
+      </w:pPr>
+      <w:r>
+        <w:rPr>
+          <w:b/>
+          <w:bCs/>
+          <w:lang w:val="en-US"/>
+        </w:rPr>
+        <w:t>Palette offset</w:t>
+      </w:r>
+      <w:r>
+        <w:rPr>
+          <w:b/>
+          <w:bCs/>
+          <w:lang w:val="en-US"/>
+        </w:rPr>
+        <w:t xml:space="preserve"> </w:t>
+      </w:r>
+      <w:r>
+        <w:rPr>
+          <w:lang w:val="en-US"/>
+        </w:rPr>
+        <w:t>works</w:t>
+      </w:r>
+      <w:r>
+        <w:rPr>
+          <w:lang w:val="en-US"/>
+        </w:rPr>
+        <w:t xml:space="preserve"> in the same way as with the layers.</w:t>
+      </w:r>
+    </w:p>
+    <w:p/>
+    <w:p>
+      <w:pPr>
+        <w:pStyle w:val="Kop2"/>
+        <w:rPr>
+          <w:lang w:val="en-US"/>
+        </w:rPr>
+      </w:pPr>
       <w:r>
         <w:rPr>
           <w:lang w:val="en-US"/>
@@ -7635,6 +9961,7 @@
                 <w:szCs w:val="18"/>
                 <w:lang w:val="en-US"/>
               </w:rPr>
+              <w:lastRenderedPageBreak/>
               <w:t>2</w:t>
             </w:r>
           </w:p>
@@ -8275,6 +10602,174 @@
                 <w:lang w:val="en-US"/>
               </w:rPr>
               <w:t>HSTART (9:8)</w:t>
+            </w:r>
+          </w:p>
+        </w:tc>
+      </w:tr>
+      <w:tr>
+        <w:tc>
+          <w:tcPr>
+            <w:tcW w:w="839" w:type="dxa"/>
+          </w:tcPr>
+          <w:p>
+            <w:pPr>
+              <w:jc w:val="right"/>
+              <w:rPr>
+                <w:sz w:val="18"/>
+                <w:szCs w:val="18"/>
+                <w:lang w:val="en-US"/>
+              </w:rPr>
+            </w:pPr>
+            <w:r>
+              <w:rPr>
+                <w:sz w:val="18"/>
+                <w:szCs w:val="18"/>
+                <w:lang w:val="en-US"/>
+              </w:rPr>
+              <w:t>9</w:t>
+            </w:r>
+          </w:p>
+        </w:tc>
+        <w:tc>
+          <w:tcPr>
+            <w:tcW w:w="1825" w:type="dxa"/>
+          </w:tcPr>
+          <w:p>
+            <w:pPr>
+              <w:rPr>
+                <w:sz w:val="18"/>
+                <w:szCs w:val="18"/>
+                <w:lang w:val="en-US"/>
+              </w:rPr>
+            </w:pPr>
+            <w:r>
+              <w:rPr>
+                <w:sz w:val="18"/>
+                <w:szCs w:val="18"/>
+                <w:lang w:val="en-US"/>
+              </w:rPr>
+              <w:t>DC_IRQ_LINE_L</w:t>
+            </w:r>
+          </w:p>
+        </w:tc>
+        <w:tc>
+          <w:tcPr>
+            <w:tcW w:w="6528" w:type="dxa"/>
+            <w:gridSpan w:val="8"/>
+          </w:tcPr>
+          <w:p>
+            <w:pPr>
+              <w:jc w:val="center"/>
+              <w:rPr>
+                <w:sz w:val="18"/>
+                <w:szCs w:val="18"/>
+                <w:lang w:val="en-US"/>
+              </w:rPr>
+            </w:pPr>
+            <w:r>
+              <w:rPr>
+                <w:sz w:val="18"/>
+                <w:szCs w:val="18"/>
+                <w:lang w:val="en-US"/>
+              </w:rPr>
+              <w:t>IRQ_LINE (7:0)</w:t>
+            </w:r>
+          </w:p>
+        </w:tc>
+      </w:tr>
+      <w:tr>
+        <w:trPr>
+          <w:cnfStyle w:val="000000100000" w:firstRow="0" w:lastRow="0" w:firstColumn="0" w:lastColumn="0" w:oddVBand="0" w:evenVBand="0" w:oddHBand="1" w:evenHBand="0" w:firstRowFirstColumn="0" w:firstRowLastColumn="0" w:lastRowFirstColumn="0" w:lastRowLastColumn="0"/>
+        </w:trPr>
+        <w:tc>
+          <w:tcPr>
+            <w:tcW w:w="839" w:type="dxa"/>
+          </w:tcPr>
+          <w:p>
+            <w:pPr>
+              <w:jc w:val="right"/>
+              <w:rPr>
+                <w:sz w:val="18"/>
+                <w:szCs w:val="18"/>
+                <w:lang w:val="en-US"/>
+              </w:rPr>
+            </w:pPr>
+            <w:r>
+              <w:rPr>
+                <w:sz w:val="18"/>
+                <w:szCs w:val="18"/>
+                <w:lang w:val="en-US"/>
+              </w:rPr>
+              <w:t>10</w:t>
+            </w:r>
+          </w:p>
+        </w:tc>
+        <w:tc>
+          <w:tcPr>
+            <w:tcW w:w="1825" w:type="dxa"/>
+          </w:tcPr>
+          <w:p>
+            <w:pPr>
+              <w:rPr>
+                <w:sz w:val="18"/>
+                <w:szCs w:val="18"/>
+                <w:lang w:val="en-US"/>
+              </w:rPr>
+            </w:pPr>
+            <w:r>
+              <w:rPr>
+                <w:sz w:val="18"/>
+                <w:szCs w:val="18"/>
+                <w:lang w:val="en-US"/>
+              </w:rPr>
+              <w:t>DC_IRQ_LINE_H</w:t>
+            </w:r>
+          </w:p>
+        </w:tc>
+        <w:tc>
+          <w:tcPr>
+            <w:tcW w:w="5712" w:type="dxa"/>
+            <w:gridSpan w:val="7"/>
+          </w:tcPr>
+          <w:p>
+            <w:pPr>
+              <w:jc w:val="center"/>
+              <w:rPr>
+                <w:sz w:val="18"/>
+                <w:szCs w:val="18"/>
+                <w:lang w:val="en-US"/>
+              </w:rPr>
+            </w:pPr>
+            <w:r>
+              <w:rPr>
+                <w:sz w:val="18"/>
+                <w:szCs w:val="18"/>
+                <w:lang w:val="en-US"/>
+              </w:rPr>
+              <w:t>-</w:t>
+            </w:r>
+          </w:p>
+        </w:tc>
+        <w:tc>
+          <w:tcPr>
+            <w:tcW w:w="816" w:type="dxa"/>
+          </w:tcPr>
+          <w:p>
+            <w:pPr>
+              <w:jc w:val="center"/>
+              <w:rPr>
+                <w:sz w:val="18"/>
+                <w:szCs w:val="18"/>
+                <w:lang w:val="en-US"/>
+              </w:rPr>
+            </w:pPr>
+            <w:r>
+              <w:rPr>
+                <w:sz w:val="18"/>
+                <w:szCs w:val="18"/>
+                <w:lang w:val="en-US"/>
+              </w:rPr>
+              <w:t>IRQ_LINE (8)</w:t>
             </w:r>
           </w:p>
         </w:tc>
@@ -8539,15 +11034,43 @@
                 <w:szCs w:val="18"/>
                 <w:lang w:val="nl-NL"/>
               </w:rPr>
-              <w:t>RGB interlaced</w:t>
-            </w:r>
+              <w:t xml:space="preserve">RGB </w:t>
+            </w:r>
+            <w:proofErr w:type="spellStart"/>
             <w:r>
               <w:rPr>
                 <w:sz w:val="18"/>
                 <w:szCs w:val="18"/>
                 <w:lang w:val="nl-NL"/>
               </w:rPr>
-              <w:t>, composite sync</w:t>
+              <w:t>interlaced</w:t>
+            </w:r>
+            <w:proofErr w:type="spellEnd"/>
+            <w:r>
+              <w:rPr>
+                <w:sz w:val="18"/>
+                <w:szCs w:val="18"/>
+                <w:lang w:val="nl-NL"/>
+              </w:rPr>
+              <w:t xml:space="preserve">, </w:t>
+            </w:r>
+            <w:proofErr w:type="spellStart"/>
+            <w:r>
+              <w:rPr>
+                <w:sz w:val="18"/>
+                <w:szCs w:val="18"/>
+                <w:lang w:val="nl-NL"/>
+              </w:rPr>
+              <w:t>composite</w:t>
+            </w:r>
+            <w:proofErr w:type="spellEnd"/>
+            <w:r>
+              <w:rPr>
+                <w:sz w:val="18"/>
+                <w:szCs w:val="18"/>
+                <w:lang w:val="nl-NL"/>
+              </w:rPr>
+              <w:t xml:space="preserve"> sync</w:t>
             </w:r>
             <w:r>
               <w:rPr>
@@ -8704,7 +11227,136 @@
         <w:rPr>
           <w:lang w:val="en-US"/>
         </w:rPr>
-        <w:t xml:space="preserve"> determines the active part of the screen. The values here are specified in the native 640x480 display space. HSTART=0, HSTOP=640, VSTART=0, VSTOP=480 will set the active area to the full resolution.</w:t>
+        <w:t xml:space="preserve"> determines the active part of the screen. The values here are specified in the native 640x480 display space. </w:t>
+      </w:r>
+      <w:r>
+        <w:rPr>
+          <w:b/>
+          <w:bCs/>
+          <w:lang w:val="en-US"/>
+        </w:rPr>
+        <w:t>HSTART</w:t>
+      </w:r>
+      <w:r>
+        <w:rPr>
+          <w:lang w:val="en-US"/>
+        </w:rPr>
+        <w:t xml:space="preserve">=0, </w:t>
+      </w:r>
+      <w:r>
+        <w:rPr>
+          <w:b/>
+          <w:bCs/>
+          <w:lang w:val="en-US"/>
+        </w:rPr>
+        <w:t>HSTOP</w:t>
+      </w:r>
+      <w:r>
+        <w:rPr>
+          <w:lang w:val="en-US"/>
+        </w:rPr>
+        <w:t xml:space="preserve">=640, </w:t>
+      </w:r>
+      <w:r>
+        <w:rPr>
+          <w:b/>
+          <w:bCs/>
+          <w:lang w:val="en-US"/>
+        </w:rPr>
+        <w:t>VSTART</w:t>
+      </w:r>
+      <w:r>
+        <w:rPr>
+          <w:lang w:val="en-US"/>
+        </w:rPr>
+        <w:t xml:space="preserve">=0, </w:t>
+      </w:r>
+      <w:r>
+        <w:rPr>
+          <w:b/>
+          <w:bCs/>
+          <w:lang w:val="en-US"/>
+        </w:rPr>
+        <w:t>VSTOP</w:t>
+      </w:r>
+      <w:r>
+        <w:rPr>
+          <w:lang w:val="en-US"/>
+        </w:rPr>
+        <w:t>=480 will set the active area to the full resolution.</w:t>
+      </w:r>
+    </w:p>
+    <w:p>
+      <w:pPr>
+        <w:rPr>
+          <w:lang w:val="en-US"/>
+        </w:rPr>
+      </w:pPr>
+      <w:r>
+        <w:rPr>
+          <w:b/>
+          <w:bCs/>
+          <w:lang w:val="en-US"/>
+        </w:rPr>
+        <w:t>IRQ_LINE</w:t>
+      </w:r>
+      <w:r>
+        <w:rPr>
+          <w:lang w:val="en-US"/>
+        </w:rPr>
+        <w:t xml:space="preserve"> specifies at which line the </w:t>
+      </w:r>
+      <w:r>
+        <w:rPr>
+          <w:b/>
+          <w:bCs/>
+          <w:lang w:val="en-US"/>
+        </w:rPr>
+        <w:t>LINE</w:t>
+      </w:r>
+      <w:r>
+        <w:rPr>
+          <w:lang w:val="en-US"/>
+        </w:rPr>
+        <w:t xml:space="preserve"> interrupt will be generated. For interlaced modes the interrupt will be generated each field</w:t>
+      </w:r>
+      <w:r>
+        <w:rPr>
+          <w:lang w:val="en-US"/>
+        </w:rPr>
+        <w:t xml:space="preserve"> and the LSB </w:t>
+      </w:r>
+      <w:r>
+        <w:rPr>
+          <w:lang w:val="en-US"/>
+        </w:rPr>
+        <w:t xml:space="preserve">of </w:t>
+      </w:r>
+      <w:r>
+        <w:rPr>
+          <w:b/>
+          <w:bCs/>
+          <w:lang w:val="en-US"/>
+        </w:rPr>
+        <w:t>IRQ_LINE</w:t>
+      </w:r>
+      <w:r>
+        <w:rPr>
+          <w:lang w:val="en-US"/>
+        </w:rPr>
+        <w:t xml:space="preserve"> </w:t>
+      </w:r>
+      <w:r>
+        <w:rPr>
+          <w:lang w:val="en-US"/>
+        </w:rPr>
+        <w:t>is ignored</w:t>
+      </w:r>
+      <w:r>
+        <w:rPr>
+          <w:lang w:val="en-US"/>
+        </w:rPr>
+        <w:t>.</w:t>
       </w:r>
     </w:p>
     <w:p>
@@ -8731,11 +11383,13 @@
           <w:lang w:val="en-US"/>
         </w:rPr>
       </w:pPr>
-      <w:r>
-        <w:rPr>
-          <w:lang w:val="en-US"/>
-        </w:rPr>
-        <w:t>VGA detection?</w:t>
+      <w:bookmarkStart w:id="2" w:name="_GoBack"/>
+      <w:bookmarkEnd w:id="2"/>
+      <w:r>
+        <w:rPr>
+          <w:lang w:val="en-US"/>
+        </w:rPr>
+        <w:t>Hardware ID</w:t>
       </w:r>
     </w:p>
     <w:p>
@@ -8753,7 +11407,7 @@
         <w:rPr>
           <w:lang w:val="en-US"/>
         </w:rPr>
-        <w:t>Hardware ID</w:t>
+        <w:t>Palette selection</w:t>
       </w:r>
     </w:p>
     <w:p>
@@ -8771,7 +11425,7 @@
         <w:rPr>
           <w:lang w:val="en-US"/>
         </w:rPr>
-        <w:t>Palette selection</w:t>
+        <w:t>Per layer active area</w:t>
       </w:r>
     </w:p>
     <w:p>
@@ -8789,7 +11443,7 @@
         <w:rPr>
           <w:lang w:val="en-US"/>
         </w:rPr>
-        <w:t>Per layer active area</w:t>
+        <w:t>Per layer scaling</w:t>
       </w:r>
     </w:p>
     <w:p>
@@ -8807,43 +11461,7 @@
         <w:rPr>
           <w:lang w:val="en-US"/>
         </w:rPr>
-        <w:t>Per layer scaling</w:t>
-      </w:r>
-    </w:p>
-    <w:p>
-      <w:pPr>
-        <w:pStyle w:val="Lijstalinea"/>
-        <w:numPr>
-          <w:ilvl w:val="0"/>
-          <w:numId w:val="1"/>
-        </w:numPr>
-        <w:rPr>
-          <w:lang w:val="en-US"/>
-        </w:rPr>
-      </w:pPr>
-      <w:r>
-        <w:rPr>
-          <w:lang w:val="en-US"/>
-        </w:rPr>
         <w:t>Remapping transparent index 0 to other entry</w:t>
-      </w:r>
-    </w:p>
-    <w:p>
-      <w:pPr>
-        <w:pStyle w:val="Lijstalinea"/>
-        <w:numPr>
-          <w:ilvl w:val="0"/>
-          <w:numId w:val="1"/>
-        </w:numPr>
-        <w:rPr>
-          <w:lang w:val="en-US"/>
-        </w:rPr>
-      </w:pPr>
-      <w:r>
-        <w:rPr>
-          <w:lang w:val="en-US"/>
-        </w:rPr>
-        <w:t>Line interrupt</w:t>
       </w:r>
     </w:p>
     <w:p>
@@ -8864,7 +11482,6 @@
         <w:rPr>
           <w:lang w:val="en-US"/>
         </w:rPr>
-        <w:lastRenderedPageBreak/>
         <w:t>Palette</w:t>
       </w:r>
     </w:p>
@@ -9302,6 +11919,7 @@
         <w:rPr>
           <w:lang w:val="en-US"/>
         </w:rPr>
+        <w:lastRenderedPageBreak/>
         <w:t>At reset, the palette will contain a predefined palette:</w:t>
       </w:r>
     </w:p>

</xml_diff>

<commit_message>
New sprite attribute ram layout.
</commit_message>
<xml_diff>
--- a/doc/vera-module.docx
+++ b/doc/vera-module.docx
@@ -48,6 +48,27 @@
           <w:lang w:val="nl-NL"/>
         </w:rPr>
         <w:t>.</w:t>
+      </w:r>
+    </w:p>
+    <w:p>
+      <w:pPr>
+        <w:rPr>
+          <w:b/>
+          <w:bCs/>
+          <w:i/>
+          <w:iCs/>
+          <w:lang w:val="en-US"/>
+        </w:rPr>
+      </w:pPr>
+      <w:r>
+        <w:rPr>
+          <w:b/>
+          <w:bCs/>
+          <w:i/>
+          <w:iCs/>
+          <w:lang w:val="en-US"/>
+        </w:rPr>
+        <w:t>This is preliminary documentation and the specification can still change at any point.</w:t>
       </w:r>
     </w:p>
     <w:p>
@@ -205,6 +226,7 @@
                 <w:lang w:val="en-US"/>
               </w:rPr>
             </w:pPr>
+            <w:proofErr w:type="spellStart"/>
             <w:r>
               <w:rPr>
                 <w:sz w:val="16"/>
@@ -213,6 +235,7 @@
               </w:rPr>
               <w:t>Addr</w:t>
             </w:r>
+            <w:proofErr w:type="spellEnd"/>
           </w:p>
         </w:tc>
         <w:tc>
@@ -1458,8 +1481,6 @@
           <w:lang w:val="en-US"/>
         </w:rPr>
       </w:pPr>
-      <w:bookmarkStart w:id="0" w:name="_GoBack"/>
-      <w:bookmarkEnd w:id="0"/>
       <w:r>
         <w:rPr>
           <w:lang w:val="en-US"/>
@@ -2864,6 +2885,7 @@
                 <w:lang w:val="en-US"/>
               </w:rPr>
             </w:pPr>
+            <w:proofErr w:type="spellStart"/>
             <w:r>
               <w:rPr>
                 <w:sz w:val="18"/>
@@ -2880,6 +2902,7 @@
               </w:rPr>
               <w:t>MAP_BASE_L</w:t>
             </w:r>
+            <w:proofErr w:type="spellEnd"/>
           </w:p>
         </w:tc>
         <w:tc>
@@ -2951,6 +2974,7 @@
                 <w:lang w:val="en-US"/>
               </w:rPr>
             </w:pPr>
+            <w:proofErr w:type="spellStart"/>
             <w:r>
               <w:rPr>
                 <w:sz w:val="18"/>
@@ -2967,6 +2991,7 @@
               </w:rPr>
               <w:t>MAP_BASE_H</w:t>
             </w:r>
+            <w:proofErr w:type="spellEnd"/>
           </w:p>
         </w:tc>
         <w:tc>
@@ -3041,6 +3066,7 @@
                 <w:lang w:val="en-US"/>
               </w:rPr>
             </w:pPr>
+            <w:proofErr w:type="spellStart"/>
             <w:r>
               <w:rPr>
                 <w:sz w:val="18"/>
@@ -3057,6 +3083,7 @@
               </w:rPr>
               <w:t>TILE_BASE_L</w:t>
             </w:r>
+            <w:proofErr w:type="spellEnd"/>
           </w:p>
         </w:tc>
         <w:tc>
@@ -3128,6 +3155,7 @@
                 <w:lang w:val="en-US"/>
               </w:rPr>
             </w:pPr>
+            <w:proofErr w:type="spellStart"/>
             <w:r>
               <w:rPr>
                 <w:sz w:val="18"/>
@@ -3152,6 +3180,7 @@
               </w:rPr>
               <w:t>H</w:t>
             </w:r>
+            <w:proofErr w:type="spellEnd"/>
           </w:p>
         </w:tc>
         <w:tc>
@@ -3226,6 +3255,7 @@
                 <w:lang w:val="en-US"/>
               </w:rPr>
             </w:pPr>
+            <w:proofErr w:type="spellStart"/>
             <w:r>
               <w:rPr>
                 <w:sz w:val="18"/>
@@ -3250,6 +3280,7 @@
               </w:rPr>
               <w:t>SCROLL_L</w:t>
             </w:r>
+            <w:proofErr w:type="spellEnd"/>
           </w:p>
         </w:tc>
         <w:tc>
@@ -3313,6 +3344,7 @@
                 <w:szCs w:val="18"/>
                 <w:lang w:val="en-US"/>
               </w:rPr>
+              <w:lastRenderedPageBreak/>
               <w:t>7</w:t>
             </w:r>
           </w:p>
@@ -3329,6 +3361,7 @@
                 <w:lang w:val="en-US"/>
               </w:rPr>
             </w:pPr>
+            <w:proofErr w:type="spellStart"/>
             <w:r>
               <w:rPr>
                 <w:sz w:val="18"/>
@@ -3345,6 +3378,7 @@
               </w:rPr>
               <w:t>HSCROLL_H</w:t>
             </w:r>
+            <w:proofErr w:type="spellEnd"/>
           </w:p>
         </w:tc>
         <w:tc>
@@ -3435,6 +3469,7 @@
                 <w:lang w:val="en-US"/>
               </w:rPr>
             </w:pPr>
+            <w:proofErr w:type="spellStart"/>
             <w:r>
               <w:rPr>
                 <w:sz w:val="18"/>
@@ -3459,6 +3494,7 @@
               </w:rPr>
               <w:t>SCROLL_L</w:t>
             </w:r>
+            <w:proofErr w:type="spellEnd"/>
           </w:p>
         </w:tc>
         <w:tc>
@@ -3522,7 +3558,6 @@
                 <w:szCs w:val="18"/>
                 <w:lang w:val="en-US"/>
               </w:rPr>
-              <w:lastRenderedPageBreak/>
               <w:t>9</w:t>
             </w:r>
           </w:p>
@@ -3539,6 +3574,7 @@
                 <w:lang w:val="en-US"/>
               </w:rPr>
             </w:pPr>
+            <w:proofErr w:type="spellStart"/>
             <w:r>
               <w:rPr>
                 <w:sz w:val="18"/>
@@ -3555,6 +3591,7 @@
               </w:rPr>
               <w:t>VSCROLL_H</w:t>
             </w:r>
+            <w:proofErr w:type="spellEnd"/>
           </w:p>
         </w:tc>
         <w:tc>
@@ -3943,7 +3980,8 @@
                 <w:lang w:val="en-US"/>
               </w:rPr>
             </w:pPr>
-            <w:bookmarkStart w:id="1" w:name="_Hlk15474180"/>
+            <w:bookmarkStart w:id="0" w:name="_Hlk15474180"/>
+            <w:proofErr w:type="spellStart"/>
             <w:r>
               <w:rPr>
                 <w:sz w:val="18"/>
@@ -3984,7 +4022,8 @@
               </w:rPr>
               <w:t>S</w:t>
             </w:r>
-            <w:bookmarkEnd w:id="1"/>
+            <w:bookmarkEnd w:id="0"/>
+            <w:proofErr w:type="spellEnd"/>
           </w:p>
         </w:tc>
         <w:tc>
@@ -4025,7 +4064,7 @@
                 <w:lang w:val="en-US"/>
               </w:rPr>
             </w:pPr>
-            <w:bookmarkStart w:id="2" w:name="_Hlk15474474"/>
+            <w:bookmarkStart w:id="1" w:name="_Hlk15474474"/>
             <w:r>
               <w:rPr>
                 <w:sz w:val="18"/>
@@ -4034,7 +4073,7 @@
               </w:rPr>
               <w:t>BM_PALETTE_OFFSET</w:t>
             </w:r>
-            <w:bookmarkEnd w:id="2"/>
+            <w:bookmarkEnd w:id="1"/>
           </w:p>
         </w:tc>
       </w:tr>
@@ -5404,6 +5443,7 @@
         <w:rPr>
           <w:lang w:val="en-US"/>
         </w:rPr>
+        <w:lastRenderedPageBreak/>
         <w:t xml:space="preserve">Mode 0 – 16 color </w:t>
       </w:r>
       <w:r>
@@ -5478,7 +5518,6 @@
                 <w:szCs w:val="18"/>
                 <w:lang w:val="en-US"/>
               </w:rPr>
-              <w:lastRenderedPageBreak/>
               <w:t>Offset</w:t>
             </w:r>
           </w:p>
@@ -7009,6 +7048,7 @@
         <w:rPr>
           <w:lang w:val="en-US"/>
         </w:rPr>
+        <w:lastRenderedPageBreak/>
         <w:t xml:space="preserve">TODO: explanation of </w:t>
       </w:r>
       <w:r>
@@ -7035,7 +7075,6 @@
         <w:rPr>
           <w:lang w:val="en-US"/>
         </w:rPr>
-        <w:lastRenderedPageBreak/>
         <w:t>Sprite reg</w:t>
       </w:r>
       <w:r>
@@ -7747,7 +7786,13 @@
         <w:rPr>
           <w:lang w:val="en-US"/>
         </w:rPr>
-        <w:t>256 entries of the following format:</w:t>
+        <w:t>128</w:t>
+      </w:r>
+      <w:r>
+        <w:rPr>
+          <w:lang w:val="en-US"/>
+        </w:rPr>
+        <w:t xml:space="preserve"> entries of the following format:</w:t>
       </w:r>
     </w:p>
     <w:tbl>
@@ -8027,7 +8072,7 @@
                 <w:szCs w:val="18"/>
                 <w:lang w:val="en-US"/>
               </w:rPr>
-              <w:t>X (7:0)</w:t>
+              <w:t>Address (12:5)</w:t>
             </w:r>
           </w:p>
         </w:tc>
@@ -8058,6 +8103,53 @@
         </w:tc>
         <w:tc>
           <w:tcPr>
+            <w:tcW w:w="737" w:type="dxa"/>
+          </w:tcPr>
+          <w:p>
+            <w:pPr>
+              <w:jc w:val="center"/>
+              <w:rPr>
+                <w:sz w:val="18"/>
+                <w:szCs w:val="18"/>
+                <w:lang w:val="en-US"/>
+              </w:rPr>
+            </w:pPr>
+            <w:r>
+              <w:rPr>
+                <w:sz w:val="18"/>
+                <w:szCs w:val="18"/>
+                <w:lang w:val="en-US"/>
+              </w:rPr>
+              <w:t>Mode</w:t>
+            </w:r>
+          </w:p>
+        </w:tc>
+        <w:tc>
+          <w:tcPr>
+            <w:tcW w:w="2211" w:type="dxa"/>
+            <w:gridSpan w:val="3"/>
+          </w:tcPr>
+          <w:p>
+            <w:pPr>
+              <w:jc w:val="center"/>
+              <w:rPr>
+                <w:sz w:val="18"/>
+                <w:szCs w:val="18"/>
+                <w:lang w:val="en-US"/>
+              </w:rPr>
+            </w:pPr>
+            <w:r>
+              <w:rPr>
+                <w:sz w:val="18"/>
+                <w:szCs w:val="18"/>
+                <w:lang w:val="en-US"/>
+              </w:rPr>
+              <w:t>-</w:t>
+            </w:r>
+          </w:p>
+        </w:tc>
+        <w:tc>
+          <w:tcPr>
             <w:tcW w:w="2948" w:type="dxa"/>
             <w:gridSpan w:val="4"/>
           </w:tcPr>
@@ -8076,93 +8168,7 @@
                 <w:szCs w:val="18"/>
                 <w:lang w:val="en-US"/>
               </w:rPr>
-              <w:t>Palette offset</w:t>
-            </w:r>
-          </w:p>
-        </w:tc>
-        <w:tc>
-          <w:tcPr>
-            <w:tcW w:w="737" w:type="dxa"/>
-          </w:tcPr>
-          <w:p>
-            <w:pPr>
-              <w:jc w:val="center"/>
-              <w:rPr>
-                <w:sz w:val="18"/>
-                <w:szCs w:val="18"/>
-                <w:lang w:val="en-US"/>
-              </w:rPr>
-            </w:pPr>
-            <w:r>
-              <w:rPr>
-                <w:sz w:val="18"/>
-                <w:szCs w:val="18"/>
-                <w:lang w:val="en-US"/>
-              </w:rPr>
-              <w:t>V</w:t>
-            </w:r>
-            <w:r>
-              <w:rPr>
-                <w:sz w:val="18"/>
-                <w:szCs w:val="18"/>
-                <w:lang w:val="en-US"/>
-              </w:rPr>
-              <w:t>-flip</w:t>
-            </w:r>
-          </w:p>
-        </w:tc>
-        <w:tc>
-          <w:tcPr>
-            <w:tcW w:w="737" w:type="dxa"/>
-          </w:tcPr>
-          <w:p>
-            <w:pPr>
-              <w:jc w:val="center"/>
-              <w:rPr>
-                <w:sz w:val="18"/>
-                <w:szCs w:val="18"/>
-                <w:lang w:val="en-US"/>
-              </w:rPr>
-            </w:pPr>
-            <w:r>
-              <w:rPr>
-                <w:sz w:val="18"/>
-                <w:szCs w:val="18"/>
-                <w:lang w:val="en-US"/>
-              </w:rPr>
-              <w:t>H</w:t>
-            </w:r>
-            <w:r>
-              <w:rPr>
-                <w:sz w:val="18"/>
-                <w:szCs w:val="18"/>
-                <w:lang w:val="en-US"/>
-              </w:rPr>
-              <w:t>-flip</w:t>
-            </w:r>
-          </w:p>
-        </w:tc>
-        <w:tc>
-          <w:tcPr>
-            <w:tcW w:w="1474" w:type="dxa"/>
-            <w:gridSpan w:val="2"/>
-          </w:tcPr>
-          <w:p>
-            <w:pPr>
-              <w:jc w:val="center"/>
-              <w:rPr>
-                <w:sz w:val="18"/>
-                <w:szCs w:val="18"/>
-                <w:lang w:val="en-US"/>
-              </w:rPr>
-            </w:pPr>
-            <w:r>
-              <w:rPr>
-                <w:sz w:val="18"/>
-                <w:szCs w:val="18"/>
-                <w:lang w:val="en-US"/>
-              </w:rPr>
-              <w:t>X (9:8)</w:t>
+              <w:t>Address (16:13)</w:t>
             </w:r>
           </w:p>
         </w:tc>
@@ -8214,7 +8220,7 @@
                 <w:szCs w:val="18"/>
                 <w:lang w:val="en-US"/>
               </w:rPr>
-              <w:t>Y (7:0)</w:t>
+              <w:t>X (7:0)</w:t>
             </w:r>
           </w:p>
         </w:tc>
@@ -8245,25 +8251,25 @@
         </w:tc>
         <w:tc>
           <w:tcPr>
-            <w:tcW w:w="2948" w:type="dxa"/>
-            <w:gridSpan w:val="4"/>
-          </w:tcPr>
-          <w:p>
-            <w:pPr>
-              <w:jc w:val="center"/>
-              <w:rPr>
-                <w:sz w:val="18"/>
-                <w:szCs w:val="18"/>
-                <w:lang w:val="en-US"/>
-              </w:rPr>
-            </w:pPr>
-            <w:r>
-              <w:rPr>
-                <w:sz w:val="18"/>
-                <w:szCs w:val="18"/>
-                <w:lang w:val="en-US"/>
-              </w:rPr>
-              <w:t>Collision mask</w:t>
+            <w:tcW w:w="4422" w:type="dxa"/>
+            <w:gridSpan w:val="6"/>
+          </w:tcPr>
+          <w:p>
+            <w:pPr>
+              <w:jc w:val="center"/>
+              <w:rPr>
+                <w:sz w:val="18"/>
+                <w:szCs w:val="18"/>
+                <w:lang w:val="en-US"/>
+              </w:rPr>
+            </w:pPr>
+            <w:r>
+              <w:rPr>
+                <w:sz w:val="18"/>
+                <w:szCs w:val="18"/>
+                <w:lang w:val="en-US"/>
+              </w:rPr>
+              <w:t>-</w:t>
             </w:r>
           </w:p>
         </w:tc>
@@ -8287,53 +8293,7 @@
                 <w:szCs w:val="18"/>
                 <w:lang w:val="en-US"/>
               </w:rPr>
-              <w:t>Z-depth</w:t>
-            </w:r>
-          </w:p>
-        </w:tc>
-        <w:tc>
-          <w:tcPr>
-            <w:tcW w:w="737" w:type="dxa"/>
-          </w:tcPr>
-          <w:p>
-            <w:pPr>
-              <w:jc w:val="center"/>
-              <w:rPr>
-                <w:sz w:val="18"/>
-                <w:szCs w:val="18"/>
-                <w:lang w:val="en-US"/>
-              </w:rPr>
-            </w:pPr>
-            <w:r>
-              <w:rPr>
-                <w:sz w:val="18"/>
-                <w:szCs w:val="18"/>
-                <w:lang w:val="en-US"/>
-              </w:rPr>
-              <w:t>Mode</w:t>
-            </w:r>
-          </w:p>
-        </w:tc>
-        <w:tc>
-          <w:tcPr>
-            <w:tcW w:w="737" w:type="dxa"/>
-          </w:tcPr>
-          <w:p>
-            <w:pPr>
-              <w:jc w:val="center"/>
-              <w:rPr>
-                <w:sz w:val="18"/>
-                <w:szCs w:val="18"/>
-                <w:lang w:val="en-US"/>
-              </w:rPr>
-            </w:pPr>
-            <w:r>
-              <w:rPr>
-                <w:sz w:val="18"/>
-                <w:szCs w:val="18"/>
-                <w:lang w:val="en-US"/>
-              </w:rPr>
-              <w:t>Y (8)</w:t>
+              <w:t>X (9:8)</w:t>
             </w:r>
           </w:p>
         </w:tc>
@@ -8385,7 +8345,7 @@
                 <w:szCs w:val="18"/>
                 <w:lang w:val="en-US"/>
               </w:rPr>
-              <w:t>Address (12:5)</w:t>
+              <w:t>Y (7:0)</w:t>
             </w:r>
           </w:p>
         </w:tc>
@@ -8416,6 +8376,30 @@
         </w:tc>
         <w:tc>
           <w:tcPr>
+            <w:tcW w:w="4422" w:type="dxa"/>
+            <w:gridSpan w:val="6"/>
+          </w:tcPr>
+          <w:p>
+            <w:pPr>
+              <w:jc w:val="center"/>
+              <w:rPr>
+                <w:sz w:val="18"/>
+                <w:szCs w:val="18"/>
+                <w:lang w:val="en-US"/>
+              </w:rPr>
+            </w:pPr>
+            <w:r>
+              <w:rPr>
+                <w:sz w:val="18"/>
+                <w:szCs w:val="18"/>
+                <w:lang w:val="en-US"/>
+              </w:rPr>
+              <w:t>-</w:t>
+            </w:r>
+          </w:p>
+        </w:tc>
+        <w:tc>
+          <w:tcPr>
             <w:tcW w:w="1474" w:type="dxa"/>
             <w:gridSpan w:val="2"/>
           </w:tcPr>
@@ -8434,55 +8418,7 @@
                 <w:szCs w:val="18"/>
                 <w:lang w:val="en-US"/>
               </w:rPr>
-              <w:t>Sprite height</w:t>
-            </w:r>
-          </w:p>
-        </w:tc>
-        <w:tc>
-          <w:tcPr>
-            <w:tcW w:w="1474" w:type="dxa"/>
-            <w:gridSpan w:val="2"/>
-          </w:tcPr>
-          <w:p>
-            <w:pPr>
-              <w:jc w:val="center"/>
-              <w:rPr>
-                <w:sz w:val="18"/>
-                <w:szCs w:val="18"/>
-                <w:lang w:val="en-US"/>
-              </w:rPr>
-            </w:pPr>
-            <w:r>
-              <w:rPr>
-                <w:sz w:val="18"/>
-                <w:szCs w:val="18"/>
-                <w:lang w:val="en-US"/>
-              </w:rPr>
-              <w:t>Sprite width</w:t>
-            </w:r>
-          </w:p>
-        </w:tc>
-        <w:tc>
-          <w:tcPr>
-            <w:tcW w:w="2948" w:type="dxa"/>
-            <w:gridSpan w:val="4"/>
-          </w:tcPr>
-          <w:p>
-            <w:pPr>
-              <w:jc w:val="center"/>
-              <w:rPr>
-                <w:sz w:val="18"/>
-                <w:szCs w:val="18"/>
-                <w:lang w:val="en-US"/>
-              </w:rPr>
-            </w:pPr>
-            <w:r>
-              <w:rPr>
-                <w:sz w:val="18"/>
-                <w:szCs w:val="18"/>
-                <w:lang w:val="en-US"/>
-              </w:rPr>
-              <w:t>Address (16:13)</w:t>
+              <w:t>Y (9:8)</w:t>
             </w:r>
           </w:p>
         </w:tc>
@@ -8516,25 +8452,95 @@
         </w:tc>
         <w:tc>
           <w:tcPr>
-            <w:tcW w:w="5896" w:type="dxa"/>
-            <w:gridSpan w:val="8"/>
-          </w:tcPr>
-          <w:p>
-            <w:pPr>
-              <w:jc w:val="center"/>
-              <w:rPr>
-                <w:sz w:val="18"/>
-                <w:szCs w:val="18"/>
-                <w:lang w:val="en-US"/>
-              </w:rPr>
-            </w:pPr>
-            <w:r>
-              <w:rPr>
-                <w:sz w:val="18"/>
-                <w:szCs w:val="18"/>
-                <w:lang w:val="en-US"/>
-              </w:rPr>
-              <w:t>-</w:t>
+            <w:tcW w:w="2948" w:type="dxa"/>
+            <w:gridSpan w:val="4"/>
+          </w:tcPr>
+          <w:p>
+            <w:pPr>
+              <w:jc w:val="center"/>
+              <w:rPr>
+                <w:sz w:val="18"/>
+                <w:szCs w:val="18"/>
+                <w:lang w:val="en-US"/>
+              </w:rPr>
+            </w:pPr>
+            <w:r>
+              <w:rPr>
+                <w:sz w:val="18"/>
+                <w:szCs w:val="18"/>
+                <w:lang w:val="en-US"/>
+              </w:rPr>
+              <w:t>Collision mask</w:t>
+            </w:r>
+          </w:p>
+        </w:tc>
+        <w:tc>
+          <w:tcPr>
+            <w:tcW w:w="1474" w:type="dxa"/>
+            <w:gridSpan w:val="2"/>
+          </w:tcPr>
+          <w:p>
+            <w:pPr>
+              <w:jc w:val="center"/>
+              <w:rPr>
+                <w:sz w:val="18"/>
+                <w:szCs w:val="18"/>
+                <w:lang w:val="en-US"/>
+              </w:rPr>
+            </w:pPr>
+            <w:r>
+              <w:rPr>
+                <w:sz w:val="18"/>
+                <w:szCs w:val="18"/>
+                <w:lang w:val="en-US"/>
+              </w:rPr>
+              <w:t>Z-depth</w:t>
+            </w:r>
+          </w:p>
+        </w:tc>
+        <w:tc>
+          <w:tcPr>
+            <w:tcW w:w="737" w:type="dxa"/>
+          </w:tcPr>
+          <w:p>
+            <w:pPr>
+              <w:jc w:val="center"/>
+              <w:rPr>
+                <w:sz w:val="18"/>
+                <w:szCs w:val="18"/>
+                <w:lang w:val="en-US"/>
+              </w:rPr>
+            </w:pPr>
+            <w:r>
+              <w:rPr>
+                <w:sz w:val="18"/>
+                <w:szCs w:val="18"/>
+                <w:lang w:val="en-US"/>
+              </w:rPr>
+              <w:t>V-flip</w:t>
+            </w:r>
+          </w:p>
+        </w:tc>
+        <w:tc>
+          <w:tcPr>
+            <w:tcW w:w="737" w:type="dxa"/>
+          </w:tcPr>
+          <w:p>
+            <w:pPr>
+              <w:jc w:val="center"/>
+              <w:rPr>
+                <w:sz w:val="18"/>
+                <w:szCs w:val="18"/>
+                <w:lang w:val="en-US"/>
+              </w:rPr>
+            </w:pPr>
+            <w:r>
+              <w:rPr>
+                <w:sz w:val="18"/>
+                <w:szCs w:val="18"/>
+                <w:lang w:val="en-US"/>
+              </w:rPr>
+              <w:t>H-flip</w:t>
             </w:r>
           </w:p>
         </w:tc>
@@ -8565,25 +8571,73 @@
         </w:tc>
         <w:tc>
           <w:tcPr>
-            <w:tcW w:w="5896" w:type="dxa"/>
-            <w:gridSpan w:val="8"/>
-          </w:tcPr>
-          <w:p>
-            <w:pPr>
-              <w:jc w:val="center"/>
-              <w:rPr>
-                <w:sz w:val="18"/>
-                <w:szCs w:val="18"/>
-                <w:lang w:val="en-US"/>
-              </w:rPr>
-            </w:pPr>
-            <w:r>
-              <w:rPr>
-                <w:sz w:val="18"/>
-                <w:szCs w:val="18"/>
-                <w:lang w:val="en-US"/>
-              </w:rPr>
-              <w:t>-</w:t>
+            <w:tcW w:w="1474" w:type="dxa"/>
+            <w:gridSpan w:val="2"/>
+          </w:tcPr>
+          <w:p>
+            <w:pPr>
+              <w:jc w:val="center"/>
+              <w:rPr>
+                <w:sz w:val="18"/>
+                <w:szCs w:val="18"/>
+                <w:lang w:val="en-US"/>
+              </w:rPr>
+            </w:pPr>
+            <w:r>
+              <w:rPr>
+                <w:sz w:val="18"/>
+                <w:szCs w:val="18"/>
+                <w:lang w:val="en-US"/>
+              </w:rPr>
+              <w:t>Sprite height</w:t>
+            </w:r>
+          </w:p>
+        </w:tc>
+        <w:tc>
+          <w:tcPr>
+            <w:tcW w:w="1474" w:type="dxa"/>
+            <w:gridSpan w:val="2"/>
+          </w:tcPr>
+          <w:p>
+            <w:pPr>
+              <w:jc w:val="center"/>
+              <w:rPr>
+                <w:sz w:val="18"/>
+                <w:szCs w:val="18"/>
+                <w:lang w:val="en-US"/>
+              </w:rPr>
+            </w:pPr>
+            <w:r>
+              <w:rPr>
+                <w:sz w:val="18"/>
+                <w:szCs w:val="18"/>
+                <w:lang w:val="en-US"/>
+              </w:rPr>
+              <w:t>Sprite width</w:t>
+            </w:r>
+          </w:p>
+        </w:tc>
+        <w:tc>
+          <w:tcPr>
+            <w:tcW w:w="2948" w:type="dxa"/>
+            <w:gridSpan w:val="4"/>
+          </w:tcPr>
+          <w:p>
+            <w:pPr>
+              <w:jc w:val="center"/>
+              <w:rPr>
+                <w:sz w:val="18"/>
+                <w:szCs w:val="18"/>
+                <w:lang w:val="en-US"/>
+              </w:rPr>
+            </w:pPr>
+            <w:r>
+              <w:rPr>
+                <w:sz w:val="18"/>
+                <w:szCs w:val="18"/>
+                <w:lang w:val="en-US"/>
+              </w:rPr>
+              <w:t>Palette offset</w:t>
             </w:r>
           </w:p>
         </w:tc>
@@ -8623,6 +8677,8 @@
                 <w:lang w:val="en-US"/>
               </w:rPr>
             </w:pPr>
+            <w:bookmarkStart w:id="2" w:name="_GoBack"/>
+            <w:bookmarkEnd w:id="2"/>
             <w:r>
               <w:rPr>
                 <w:sz w:val="18"/>
@@ -8704,8 +8760,18 @@
                 <w:szCs w:val="18"/>
                 <w:lang w:val="en-US"/>
               </w:rPr>
-              <w:t>4 bpp</w:t>
-            </w:r>
+              <w:t xml:space="preserve">4 </w:t>
+            </w:r>
+            <w:proofErr w:type="spellStart"/>
+            <w:r>
+              <w:rPr>
+                <w:sz w:val="18"/>
+                <w:szCs w:val="18"/>
+                <w:lang w:val="en-US"/>
+              </w:rPr>
+              <w:t>bpp</w:t>
+            </w:r>
+            <w:proofErr w:type="spellEnd"/>
           </w:p>
         </w:tc>
       </w:tr>
@@ -8759,8 +8825,18 @@
                 <w:szCs w:val="18"/>
                 <w:lang w:val="en-US"/>
               </w:rPr>
-              <w:t xml:space="preserve"> bpp</w:t>
-            </w:r>
+              <w:t xml:space="preserve"> </w:t>
+            </w:r>
+            <w:proofErr w:type="spellStart"/>
+            <w:r>
+              <w:rPr>
+                <w:sz w:val="18"/>
+                <w:szCs w:val="18"/>
+                <w:lang w:val="en-US"/>
+              </w:rPr>
+              <w:t>bpp</w:t>
+            </w:r>
+            <w:proofErr w:type="spellEnd"/>
           </w:p>
         </w:tc>
       </w:tr>
@@ -9846,6 +9922,7 @@
                 <w:szCs w:val="18"/>
                 <w:lang w:val="en-US"/>
               </w:rPr>
+              <w:lastRenderedPageBreak/>
               <w:t>2</w:t>
             </w:r>
           </w:p>
@@ -10015,7 +10092,6 @@
                 <w:szCs w:val="18"/>
                 <w:lang w:val="en-US"/>
               </w:rPr>
-              <w:lastRenderedPageBreak/>
               <w:t>4</w:t>
             </w:r>
           </w:p>
@@ -10919,15 +10995,43 @@
                 <w:szCs w:val="18"/>
                 <w:lang w:val="nl-NL"/>
               </w:rPr>
-              <w:t>RGB interlaced</w:t>
-            </w:r>
+              <w:t xml:space="preserve">RGB </w:t>
+            </w:r>
+            <w:proofErr w:type="spellStart"/>
             <w:r>
               <w:rPr>
                 <w:sz w:val="18"/>
                 <w:szCs w:val="18"/>
                 <w:lang w:val="nl-NL"/>
               </w:rPr>
-              <w:t>, composite sync</w:t>
+              <w:t>interlaced</w:t>
+            </w:r>
+            <w:proofErr w:type="spellEnd"/>
+            <w:r>
+              <w:rPr>
+                <w:sz w:val="18"/>
+                <w:szCs w:val="18"/>
+                <w:lang w:val="nl-NL"/>
+              </w:rPr>
+              <w:t xml:space="preserve">, </w:t>
+            </w:r>
+            <w:proofErr w:type="spellStart"/>
+            <w:r>
+              <w:rPr>
+                <w:sz w:val="18"/>
+                <w:szCs w:val="18"/>
+                <w:lang w:val="nl-NL"/>
+              </w:rPr>
+              <w:t>composite</w:t>
+            </w:r>
+            <w:proofErr w:type="spellEnd"/>
+            <w:r>
+              <w:rPr>
+                <w:sz w:val="18"/>
+                <w:szCs w:val="18"/>
+                <w:lang w:val="nl-NL"/>
+              </w:rPr>
+              <w:t xml:space="preserve"> sync</w:t>
             </w:r>
             <w:r>
               <w:rPr>
@@ -11786,6 +11890,7 @@
         <w:rPr>
           <w:lang w:val="en-US"/>
         </w:rPr>
+        <w:lastRenderedPageBreak/>
         <w:t>At reset, the palette will contain a predefined palette:</w:t>
       </w:r>
     </w:p>
@@ -11799,7 +11904,6 @@
         <w:rPr>
           <w:lang w:val="en-US"/>
         </w:rPr>
-        <w:lastRenderedPageBreak/>
         <w:t>Color indexes 0-15 contain the C64 color palette.</w:t>
       </w:r>
     </w:p>
@@ -12455,7 +12559,7 @@
       </w:pPr>
     </w:pPrDefault>
   </w:docDefaults>
-  <w:latentStyles w:defLockedState="0" w:defUIPriority="99" w:defSemiHidden="0" w:defUnhideWhenUsed="0" w:defQFormat="0" w:count="376">
+  <w:latentStyles w:defLockedState="0" w:defUIPriority="99" w:defSemiHidden="0" w:defUnhideWhenUsed="0" w:defQFormat="0" w:count="377">
     <w:lsdException w:name="Normal" w:uiPriority="0" w:qFormat="1"/>
     <w:lsdException w:name="heading 1" w:uiPriority="9" w:qFormat="1"/>
     <w:lsdException w:name="heading 2" w:semiHidden="1" w:uiPriority="9" w:unhideWhenUsed="1" w:qFormat="1"/>
@@ -12561,7 +12665,6 @@
     <w:lsdException w:name="HTML Sample" w:semiHidden="1" w:unhideWhenUsed="1"/>
     <w:lsdException w:name="HTML Typewriter" w:semiHidden="1" w:unhideWhenUsed="1"/>
     <w:lsdException w:name="HTML Variable" w:semiHidden="1" w:unhideWhenUsed="1"/>
-    <w:lsdException w:name="Normal Table" w:semiHidden="1" w:unhideWhenUsed="1"/>
     <w:lsdException w:name="annotation subject" w:semiHidden="1" w:unhideWhenUsed="1"/>
     <w:lsdException w:name="No List" w:semiHidden="1" w:unhideWhenUsed="1"/>
     <w:lsdException w:name="Outline List 1" w:semiHidden="1" w:unhideWhenUsed="1"/>
@@ -12608,10 +12711,8 @@
     <w:lsdException w:name="Table Subtle 2" w:semiHidden="1" w:unhideWhenUsed="1"/>
     <w:lsdException w:name="Table Web 1" w:semiHidden="1" w:unhideWhenUsed="1"/>
     <w:lsdException w:name="Table Web 2" w:semiHidden="1" w:unhideWhenUsed="1"/>
-    <w:lsdException w:name="Table Web 3" w:semiHidden="1" w:unhideWhenUsed="1"/>
     <w:lsdException w:name="Balloon Text" w:semiHidden="1" w:unhideWhenUsed="1"/>
     <w:lsdException w:name="Table Grid" w:uiPriority="39"/>
-    <w:lsdException w:name="Table Theme" w:semiHidden="1" w:unhideWhenUsed="1"/>
     <w:lsdException w:name="Placeholder Text" w:semiHidden="1"/>
     <w:lsdException w:name="No Spacing" w:uiPriority="1" w:qFormat="1"/>
     <w:lsdException w:name="Light Shading" w:uiPriority="60"/>
@@ -12832,6 +12933,7 @@
     <w:lsdException w:name="Hashtag" w:semiHidden="1" w:unhideWhenUsed="1"/>
     <w:lsdException w:name="Unresolved Mention" w:semiHidden="1" w:unhideWhenUsed="1"/>
     <w:lsdException w:name="Smart Link" w:semiHidden="1" w:unhideWhenUsed="1"/>
+    <w:lsdException w:name="Smart Link Error" w:semiHidden="1" w:unhideWhenUsed="1"/>
   </w:latentStyles>
   <w:style w:type="paragraph" w:default="1" w:styleId="Standaard">
     <w:name w:val="Normal"/>

</xml_diff>